<commit_message>
wtf is with these job titles
</commit_message>
<xml_diff>
--- a/draft documentation/ZeroW_vision_mission_and_values.docx
+++ b/draft documentation/ZeroW_vision_mission_and_values.docx
@@ -1,13 +1,11 @@
 
 <file path=word/document.xml><?xml version="1.0" encoding="utf-8"?>
-<w:document xmlns:o="urn:schemas-microsoft-com:office:office" xmlns:r="http://schemas.openxmlformats.org/officeDocument/2006/relationships" xmlns:v="urn:schemas-microsoft-com:vml" xmlns:w="http://schemas.openxmlformats.org/wordprocessingml/2006/main" xmlns:w10="urn:schemas-microsoft-com:office:word" xmlns:wp="http://schemas.openxmlformats.org/drawingml/2006/wordprocessingDrawing" xmlns:wps="http://schemas.microsoft.com/office/word/2010/wordprocessingShape" xmlns:wpg="http://schemas.microsoft.com/office/word/2010/wordprocessingGroup" xmlns:mc="http://schemas.openxmlformats.org/markup-compatibility/2006" xmlns:wp14="http://schemas.microsoft.com/office/word/2010/wordprocessingDrawing" xmlns:w14="http://schemas.microsoft.com/office/word/2010/wordml" xmlns:w15="http://schemas.microsoft.com/office/word/2012/wordml" mc:Ignorable="w14 wp14 w15">
+<w:document xmlns:wpc="http://schemas.microsoft.com/office/word/2010/wordprocessingCanvas" xmlns:cx="http://schemas.microsoft.com/office/drawing/2014/chartex" xmlns:cx1="http://schemas.microsoft.com/office/drawing/2015/9/8/chartex" xmlns:cx2="http://schemas.microsoft.com/office/drawing/2015/10/21/chartex" xmlns:cx3="http://schemas.microsoft.com/office/drawing/2016/5/9/chartex" xmlns:cx4="http://schemas.microsoft.com/office/drawing/2016/5/10/chartex" xmlns:cx5="http://schemas.microsoft.com/office/drawing/2016/5/11/chartex" xmlns:cx6="http://schemas.microsoft.com/office/drawing/2016/5/12/chartex" xmlns:cx7="http://schemas.microsoft.com/office/drawing/2016/5/13/chartex" xmlns:cx8="http://schemas.microsoft.com/office/drawing/2016/5/14/chartex" xmlns:mc="http://schemas.openxmlformats.org/markup-compatibility/2006" xmlns:aink="http://schemas.microsoft.com/office/drawing/2016/ink" xmlns:am3d="http://schemas.microsoft.com/office/drawing/2017/model3d" xmlns:o="urn:schemas-microsoft-com:office:office" xmlns:oel="http://schemas.microsoft.com/office/2019/extlst" xmlns:r="http://schemas.openxmlformats.org/officeDocument/2006/relationships" xmlns:m="http://schemas.openxmlformats.org/officeDocument/2006/math" xmlns:v="urn:schemas-microsoft-com:vml" xmlns:wp14="http://schemas.microsoft.com/office/word/2010/wordprocessingDrawing" xmlns:wp="http://schemas.openxmlformats.org/drawingml/2006/wordprocessingDrawing" xmlns:w10="urn:schemas-microsoft-com:office:word" xmlns:w="http://schemas.openxmlformats.org/wordprocessingml/2006/main" xmlns:w14="http://schemas.microsoft.com/office/word/2010/wordml" xmlns:w15="http://schemas.microsoft.com/office/word/2012/wordml" xmlns:w16cex="http://schemas.microsoft.com/office/word/2018/wordml/cex" xmlns:w16cid="http://schemas.microsoft.com/office/word/2016/wordml/cid" xmlns:w16="http://schemas.microsoft.com/office/word/2018/wordml" xmlns:w16du="http://schemas.microsoft.com/office/word/2023/wordml/word16du" xmlns:w16sdtdh="http://schemas.microsoft.com/office/word/2020/wordml/sdtdatahash" xmlns:w16se="http://schemas.microsoft.com/office/word/2015/wordml/symex" xmlns:wpg="http://schemas.microsoft.com/office/word/2010/wordprocessingGroup" xmlns:wpi="http://schemas.microsoft.com/office/word/2010/wordprocessingInk" xmlns:wne="http://schemas.microsoft.com/office/word/2006/wordml" xmlns:wps="http://schemas.microsoft.com/office/word/2010/wordprocessingShape" mc:Ignorable="w14 w15 w16se w16cid w16 w16cex w16sdtdh w16du wp14">
   <w:body>
     <w:p>
       <w:pPr>
-        <w:pStyle w:val="Normal"/>
         <w:jc w:val="center"/>
         <w:rPr>
-          <w:b/>
           <w:b/>
           <w:bCs/>
           <w:sz w:val="36"/>
@@ -24,18 +22,9 @@
         <w:t>Vision, Mission, and Values</w:t>
       </w:r>
     </w:p>
+    <w:p/>
     <w:p>
       <w:pPr>
-        <w:pStyle w:val="Normal"/>
-        <w:rPr/>
-      </w:pPr>
-      <w:r>
-        <w:rPr/>
-      </w:r>
-    </w:p>
-    <w:p>
-      <w:pPr>
-        <w:pStyle w:val="Normal"/>
         <w:rPr>
           <w:sz w:val="32"/>
           <w:szCs w:val="32"/>
@@ -50,12 +39,7 @@
       </w:r>
     </w:p>
     <w:p>
-      <w:pPr>
-        <w:pStyle w:val="Normal"/>
-        <w:rPr/>
-      </w:pPr>
-      <w:r>
-        <w:rPr/>
+      <w:r>
         <w:t>To Commercialise Strength Training</w:t>
       </w:r>
     </w:p>
@@ -66,24 +50,15 @@
           <w:ilvl w:val="0"/>
           <w:numId w:val="1"/>
         </w:numPr>
-        <w:rPr/>
       </w:pPr>
       <w:r>
         <w:rPr>
           <w:b/>
           <w:bCs/>
         </w:rPr>
-        <w:t>Being Strong</w:t>
-      </w:r>
-      <w:r>
-        <w:rPr>
-          <w:b/>
-          <w:bCs/>
-        </w:rPr>
-        <w:t xml:space="preserve"> Makes Life Better</w:t>
-      </w:r>
-      <w:r>
-        <w:rPr/>
+        <w:t>Being Strong Makes Life Better</w:t>
+      </w:r>
+      <w:r>
         <w:t>: We believe that strength training enhances the quality of life for everyone.</w:t>
       </w:r>
     </w:p>
@@ -94,7 +69,6 @@
           <w:ilvl w:val="0"/>
           <w:numId w:val="1"/>
         </w:numPr>
-        <w:rPr/>
       </w:pPr>
       <w:r>
         <w:rPr>
@@ -107,12 +81,10 @@
         <w:rPr>
           <w:b/>
           <w:bCs/>
-          <w:color w:val="C9211E"/>
         </w:rPr>
         <w:t>Cool</w:t>
       </w:r>
       <w:r>
-        <w:rPr/>
         <w:t>: Our goal is to make strength training appealing to a broad audience, beyond specialised athletes.</w:t>
       </w:r>
     </w:p>
@@ -123,7 +95,6 @@
           <w:ilvl w:val="0"/>
           <w:numId w:val="1"/>
         </w:numPr>
-        <w:rPr/>
       </w:pPr>
       <w:r>
         <w:rPr>
@@ -133,7 +104,6 @@
         <w:t>Superb Customer Service</w:t>
       </w:r>
       <w:r>
-        <w:rPr/>
         <w:t>: Every customer interaction should bring delight, making our customers feel valued and important, not just numbers on a spreadsheet.</w:t>
       </w:r>
     </w:p>
@@ -144,7 +114,6 @@
           <w:ilvl w:val="0"/>
           <w:numId w:val="1"/>
         </w:numPr>
-        <w:rPr/>
       </w:pPr>
       <w:r>
         <w:rPr>
@@ -154,16 +123,7 @@
         <w:t>National and Global Reach</w:t>
       </w:r>
       <w:r>
-        <w:rPr/>
-        <w:t xml:space="preserve">: It's not just about the gyms; it's about building a community, providing the best equipment, offering top-tier coaching, and creating an </w:t>
-      </w:r>
-      <w:r>
-        <w:rPr/>
-        <w:t>welcoming</w:t>
-      </w:r>
-      <w:r>
-        <w:rPr/>
-        <w:t xml:space="preserve"> environment for strength training.</w:t>
+        <w:t>: It's not just about the gyms; it's about building a community, providing the best equipment, offering top-tier coaching, and creating an welcoming environment for strength training.</w:t>
       </w:r>
     </w:p>
     <w:p>
@@ -173,7 +133,6 @@
           <w:ilvl w:val="0"/>
           <w:numId w:val="1"/>
         </w:numPr>
-        <w:rPr/>
       </w:pPr>
       <w:r>
         <w:rPr>
@@ -183,56 +142,12 @@
         <w:t>Inclusive Strength Training</w:t>
       </w:r>
       <w:r>
-        <w:rPr/>
-        <w:t xml:space="preserve">: We strive to make strength training accessible, helping people from all </w:t>
-      </w:r>
-      <w:r>
-        <w:rPr/>
-        <w:t>walks of life</w:t>
-      </w:r>
-      <w:r>
-        <w:rPr/>
-        <w:t xml:space="preserve"> become stronger in every way.</w:t>
+        <w:t>: We strive to make strength training accessible, helping people from all walks of life become stronger in every way.</w:t>
       </w:r>
     </w:p>
     <w:p>
       <w:pPr>
-        <w:pStyle w:val="ListParagraph"/>
-        <w:numPr>
-          <w:ilvl w:val="0"/>
-          <w:numId w:val="1"/>
-        </w:numPr>
-        <w:rPr/>
-      </w:pPr>
-      <w:r>
         <w:rPr>
-          <w:b/>
-          <w:bCs/>
-          <w:color w:val="C9211E"/>
-        </w:rPr>
-        <w:t>Discovering True Strength</w:t>
-      </w:r>
-      <w:r>
-        <w:rPr>
-          <w:color w:val="C9211E"/>
-        </w:rPr>
-        <w:t>: We aim to help as many people as possible discover their true strength through the love of lifting weights.</w:t>
-      </w:r>
-    </w:p>
-    <w:p>
-      <w:pPr>
-        <w:pStyle w:val="Normal"/>
-        <w:rPr/>
-      </w:pPr>
-      <w:r>
-        <w:rPr/>
-      </w:r>
-    </w:p>
-    <w:p>
-      <w:pPr>
-        <w:pStyle w:val="Normal"/>
-        <w:rPr>
-          <w:b/>
           <w:b/>
           <w:bCs/>
           <w:sz w:val="32"/>
@@ -250,12 +165,7 @@
       </w:r>
     </w:p>
     <w:p>
-      <w:pPr>
-        <w:pStyle w:val="Normal"/>
-        <w:rPr/>
-      </w:pPr>
-      <w:r>
-        <w:rPr/>
+      <w:r>
         <w:t>We achieve this by delivering:</w:t>
       </w:r>
     </w:p>
@@ -266,7 +176,6 @@
           <w:ilvl w:val="0"/>
           <w:numId w:val="1"/>
         </w:numPr>
-        <w:rPr/>
       </w:pPr>
       <w:r>
         <w:rPr>
@@ -276,7 +185,6 @@
         <w:t>World Class Gyms</w:t>
       </w:r>
       <w:r>
-        <w:rPr/>
         <w:t>: Our gyms are built on the foundation of community, amazing coaching, top-tier education, and environments designed specifically for strength training.</w:t>
       </w:r>
     </w:p>
@@ -287,7 +195,6 @@
           <w:ilvl w:val="0"/>
           <w:numId w:val="1"/>
         </w:numPr>
-        <w:rPr/>
       </w:pPr>
       <w:r>
         <w:rPr>
@@ -297,24 +204,7 @@
         <w:t>The Third Place</w:t>
       </w:r>
       <w:r>
-        <w:rPr/>
-        <w:t xml:space="preserve">: We are the place you can go where you feel at home, welcome, valued, and connected </w:t>
-      </w:r>
-      <w:r>
-        <w:rPr/>
-        <w:t>in a supportive environment</w:t>
-      </w:r>
-      <w:r>
-        <w:rPr/>
-        <w:t xml:space="preserve">. Our gym is your second family, </w:t>
-      </w:r>
-      <w:r>
-        <w:rPr/>
-        <w:t xml:space="preserve">your community, your tribe, </w:t>
-      </w:r>
-      <w:r>
-        <w:rPr/>
-        <w:t>where you see familiar faces, hear your favourite music, and share a love for strength training.</w:t>
+        <w:t>: We are the place you can go where you feel at home, welcome, valued, and connected in a supportive environment. Our gym is your second family, your community, your tribe, where you see familiar faces, hear your favourite music, and share a love for strength training.</w:t>
       </w:r>
     </w:p>
     <w:p>
@@ -324,7 +214,6 @@
           <w:ilvl w:val="0"/>
           <w:numId w:val="1"/>
         </w:numPr>
-        <w:rPr/>
       </w:pPr>
       <w:r>
         <w:rPr>
@@ -334,7 +223,6 @@
         <w:t>Top-Quality Equipment</w:t>
       </w:r>
       <w:r>
-        <w:rPr/>
         <w:t>: We provide the best strength training equipment money can buy, with a 100% focus on strength.</w:t>
       </w:r>
     </w:p>
@@ -345,7 +233,6 @@
           <w:ilvl w:val="0"/>
           <w:numId w:val="1"/>
         </w:numPr>
-        <w:rPr/>
       </w:pPr>
       <w:r>
         <w:rPr>
@@ -355,7 +242,6 @@
         <w:t>Amazing Coaching</w:t>
       </w:r>
       <w:r>
-        <w:rPr/>
         <w:t>: We produce exceptional results that we can prove, with more 1000kg totals than any other coaching business in the world. Our skilled coaches achieve amazing results for people of all backgrounds, experiences, and demographics.</w:t>
       </w:r>
     </w:p>
@@ -366,7 +252,6 @@
           <w:ilvl w:val="0"/>
           <w:numId w:val="1"/>
         </w:numPr>
-        <w:rPr/>
       </w:pPr>
       <w:r>
         <w:rPr>
@@ -376,7 +261,6 @@
         <w:t>Encouragement</w:t>
       </w:r>
       <w:r>
-        <w:rPr/>
         <w:t>: We encourage heavy lifting, making noise, and training hard. Our equipment is what you expect to see in competitions, creating a supportive environment for serious training.</w:t>
       </w:r>
     </w:p>
@@ -387,7 +271,6 @@
           <w:ilvl w:val="0"/>
           <w:numId w:val="1"/>
         </w:numPr>
-        <w:rPr/>
       </w:pPr>
       <w:r>
         <w:rPr>
@@ -397,24 +280,13 @@
         <w:t>For Lifters by Lifters</w:t>
       </w:r>
       <w:r>
-        <w:rPr/>
         <w:t>: Our gym is designed and operated by lifters who understand the needs and goals of other lifters.</w:t>
       </w:r>
     </w:p>
+    <w:p/>
     <w:p>
       <w:pPr>
-        <w:pStyle w:val="Normal"/>
-        <w:rPr/>
-      </w:pPr>
-      <w:r>
-        <w:rPr/>
-      </w:r>
-    </w:p>
-    <w:p>
-      <w:pPr>
-        <w:pStyle w:val="Normal"/>
         <w:rPr>
-          <w:b/>
           <w:b/>
           <w:bCs/>
           <w:sz w:val="32"/>
@@ -438,7 +310,6 @@
           <w:ilvl w:val="0"/>
           <w:numId w:val="1"/>
         </w:numPr>
-        <w:rPr/>
       </w:pPr>
       <w:r>
         <w:rPr>
@@ -448,7 +319,6 @@
         <w:t>Generosity / Pay It Forward</w:t>
       </w:r>
       <w:r>
-        <w:rPr/>
         <w:t>: We believe in the power of generosity and paying it forward.</w:t>
       </w:r>
     </w:p>
@@ -459,7 +329,6 @@
           <w:ilvl w:val="0"/>
           <w:numId w:val="1"/>
         </w:numPr>
-        <w:rPr/>
       </w:pPr>
       <w:r>
         <w:rPr>
@@ -469,7 +338,6 @@
         <w:t>Supportive of Staff and Customers</w:t>
       </w:r>
       <w:r>
-        <w:rPr/>
         <w:t>: We support both our staff and customers, fostering a positive environment.</w:t>
       </w:r>
     </w:p>
@@ -480,7 +348,6 @@
           <w:ilvl w:val="0"/>
           <w:numId w:val="1"/>
         </w:numPr>
-        <w:rPr/>
       </w:pPr>
       <w:r>
         <w:rPr>
@@ -490,7 +357,6 @@
         <w:t>Open Door Policy</w:t>
       </w:r>
       <w:r>
-        <w:rPr/>
         <w:t>: Our doors are always open to Thomas and all gym owners, promoting honesty and transparency.</w:t>
       </w:r>
     </w:p>
@@ -501,7 +367,6 @@
           <w:ilvl w:val="0"/>
           <w:numId w:val="1"/>
         </w:numPr>
-        <w:rPr/>
       </w:pPr>
       <w:r>
         <w:rPr>
@@ -511,7 +376,6 @@
         <w:t>Active Listening</w:t>
       </w:r>
       <w:r>
-        <w:rPr/>
         <w:t>: We listen to our staff and customers, ensuring their voices are heard.</w:t>
       </w:r>
     </w:p>
@@ -522,7 +386,6 @@
           <w:ilvl w:val="0"/>
           <w:numId w:val="1"/>
         </w:numPr>
-        <w:rPr/>
       </w:pPr>
       <w:r>
         <w:rPr>
@@ -532,7 +395,6 @@
         <w:t>Constructive Criticism</w:t>
       </w:r>
       <w:r>
-        <w:rPr/>
         <w:t>: We give and take constructive criticism to continuously improve.</w:t>
       </w:r>
     </w:p>
@@ -543,7 +405,6 @@
           <w:ilvl w:val="0"/>
           <w:numId w:val="1"/>
         </w:numPr>
-        <w:rPr/>
       </w:pPr>
       <w:r>
         <w:rPr>
@@ -553,24 +414,7 @@
         <w:t>Respect</w:t>
       </w:r>
       <w:r>
-        <w:rPr/>
-        <w:t xml:space="preserve">: </w:t>
-      </w:r>
-      <w:r>
-        <w:rPr/>
-        <w:t>We treat others</w:t>
-      </w:r>
-      <w:r>
-        <w:rPr/>
-        <w:t xml:space="preserve"> with respect and kindness </w:t>
-      </w:r>
-      <w:r>
-        <w:rPr/>
-        <w:t>no matter who they are</w:t>
-      </w:r>
-      <w:r>
-        <w:rPr/>
-        <w:t xml:space="preserve">. </w:t>
+        <w:t xml:space="preserve">: We treat others with respect and kindness no matter who they are. </w:t>
       </w:r>
     </w:p>
     <w:p>
@@ -580,7 +424,6 @@
           <w:ilvl w:val="0"/>
           <w:numId w:val="1"/>
         </w:numPr>
-        <w:rPr/>
       </w:pPr>
       <w:r>
         <w:rPr>
@@ -590,7 +433,6 @@
         <w:t>Continuous Improvement</w:t>
       </w:r>
       <w:r>
-        <w:rPr/>
         <w:t>: We are always striving to improve in every way possible.</w:t>
       </w:r>
     </w:p>
@@ -601,7 +443,6 @@
           <w:ilvl w:val="0"/>
           <w:numId w:val="1"/>
         </w:numPr>
-        <w:rPr/>
       </w:pPr>
       <w:r>
         <w:rPr>
@@ -611,7 +452,6 @@
         <w:t>Togetherness</w:t>
       </w:r>
       <w:r>
-        <w:rPr/>
         <w:t>: We value working together and supporting one another.</w:t>
       </w:r>
     </w:p>
@@ -622,7 +462,6 @@
           <w:ilvl w:val="0"/>
           <w:numId w:val="1"/>
         </w:numPr>
-        <w:rPr/>
       </w:pPr>
       <w:r>
         <w:rPr>
@@ -632,7 +471,6 @@
         <w:t>Consistency</w:t>
       </w:r>
       <w:r>
-        <w:rPr/>
         <w:t>: We value consistency in behaviour, attitude, and effort.</w:t>
       </w:r>
     </w:p>
@@ -643,7 +481,6 @@
           <w:ilvl w:val="0"/>
           <w:numId w:val="1"/>
         </w:numPr>
-        <w:rPr/>
       </w:pPr>
       <w:r>
         <w:rPr>
@@ -653,16 +490,7 @@
         <w:t>Integrity</w:t>
       </w:r>
       <w:r>
-        <w:rPr/>
-        <w:t xml:space="preserve">: We act with integrity </w:t>
-      </w:r>
-      <w:r>
-        <w:rPr/>
-        <w:t>at all times</w:t>
-      </w:r>
-      <w:r>
-        <w:rPr/>
-        <w:t>.</w:t>
+        <w:t>: We act with integrity at all times.</w:t>
       </w:r>
     </w:p>
     <w:p>
@@ -672,7 +500,6 @@
           <w:ilvl w:val="0"/>
           <w:numId w:val="1"/>
         </w:numPr>
-        <w:rPr/>
       </w:pPr>
       <w:r>
         <w:rPr>
@@ -682,7 +509,6 @@
         <w:t>Clear Communication and Clarity</w:t>
       </w:r>
       <w:r>
-        <w:rPr/>
         <w:t>: We prioritise clear communication and transparency in all interactions.</w:t>
       </w:r>
     </w:p>
@@ -693,9 +519,6 @@
           <w:ilvl w:val="0"/>
           <w:numId w:val="1"/>
         </w:numPr>
-        <w:spacing w:before="0" w:after="160"/>
-        <w:contextualSpacing/>
-        <w:rPr/>
       </w:pPr>
       <w:r>
         <w:rPr>
@@ -705,98 +528,198 @@
         <w:t>Exclusion Policy</w:t>
       </w:r>
       <w:r>
-        <w:rPr/>
         <w:t>: While we aim for inclusivity, we reserve the right to maintain a positive and supportive community by excluding individuals who do not fit our community values.</w:t>
       </w:r>
     </w:p>
     <w:sectPr>
-      <w:headerReference w:type="even" r:id="rId2"/>
-      <w:headerReference w:type="default" r:id="rId3"/>
-      <w:headerReference w:type="first" r:id="rId4"/>
-      <w:footerReference w:type="even" r:id="rId5"/>
-      <w:footerReference w:type="default" r:id="rId6"/>
-      <w:footerReference w:type="first" r:id="rId7"/>
-      <w:type w:val="nextPage"/>
+      <w:headerReference w:type="even" r:id="rId7"/>
+      <w:headerReference w:type="default" r:id="rId8"/>
+      <w:footerReference w:type="even" r:id="rId9"/>
+      <w:footerReference w:type="default" r:id="rId10"/>
+      <w:headerReference w:type="first" r:id="rId11"/>
+      <w:footerReference w:type="first" r:id="rId12"/>
       <w:pgSz w:w="11906" w:h="16838"/>
-      <w:pgMar w:left="1440" w:right="1440" w:gutter="0" w:header="708" w:top="1440" w:footer="708" w:bottom="1440"/>
-      <w:pgNumType w:fmt="decimal"/>
-      <w:formProt w:val="false"/>
-      <w:textDirection w:val="lrTb"/>
-      <w:docGrid w:type="default" w:linePitch="360" w:charSpace="0"/>
+      <w:pgMar w:top="1440" w:right="1440" w:bottom="1440" w:left="1440" w:header="708" w:footer="708" w:gutter="0"/>
+      <w:cols w:space="720"/>
+      <w:formProt w:val="0"/>
+      <w:docGrid w:linePitch="360"/>
     </w:sectPr>
   </w:body>
 </w:document>
 </file>
 
+<file path=word/endnotes.xml><?xml version="1.0" encoding="utf-8"?>
+<w:endnotes xmlns:wpc="http://schemas.microsoft.com/office/word/2010/wordprocessingCanvas" xmlns:cx="http://schemas.microsoft.com/office/drawing/2014/chartex" xmlns:cx1="http://schemas.microsoft.com/office/drawing/2015/9/8/chartex" xmlns:cx2="http://schemas.microsoft.com/office/drawing/2015/10/21/chartex" xmlns:cx3="http://schemas.microsoft.com/office/drawing/2016/5/9/chartex" xmlns:cx4="http://schemas.microsoft.com/office/drawing/2016/5/10/chartex" xmlns:cx5="http://schemas.microsoft.com/office/drawing/2016/5/11/chartex" xmlns:cx6="http://schemas.microsoft.com/office/drawing/2016/5/12/chartex" xmlns:cx7="http://schemas.microsoft.com/office/drawing/2016/5/13/chartex" xmlns:cx8="http://schemas.microsoft.com/office/drawing/2016/5/14/chartex" xmlns:mc="http://schemas.openxmlformats.org/markup-compatibility/2006" xmlns:aink="http://schemas.microsoft.com/office/drawing/2016/ink" xmlns:am3d="http://schemas.microsoft.com/office/drawing/2017/model3d" xmlns:o="urn:schemas-microsoft-com:office:office" xmlns:oel="http://schemas.microsoft.com/office/2019/extlst" xmlns:r="http://schemas.openxmlformats.org/officeDocument/2006/relationships" xmlns:m="http://schemas.openxmlformats.org/officeDocument/2006/math" xmlns:v="urn:schemas-microsoft-com:vml" xmlns:wp14="http://schemas.microsoft.com/office/word/2010/wordprocessingDrawing" xmlns:wp="http://schemas.openxmlformats.org/drawingml/2006/wordprocessingDrawing" xmlns:w10="urn:schemas-microsoft-com:office:word" xmlns:w="http://schemas.openxmlformats.org/wordprocessingml/2006/main" xmlns:w14="http://schemas.microsoft.com/office/word/2010/wordml" xmlns:w15="http://schemas.microsoft.com/office/word/2012/wordml" xmlns:w16cex="http://schemas.microsoft.com/office/word/2018/wordml/cex" xmlns:w16cid="http://schemas.microsoft.com/office/word/2016/wordml/cid" xmlns:w16="http://schemas.microsoft.com/office/word/2018/wordml" xmlns:w16du="http://schemas.microsoft.com/office/word/2023/wordml/word16du" xmlns:w16sdtdh="http://schemas.microsoft.com/office/word/2020/wordml/sdtdatahash" xmlns:w16se="http://schemas.microsoft.com/office/word/2015/wordml/symex" xmlns:wpg="http://schemas.microsoft.com/office/word/2010/wordprocessingGroup" xmlns:wpi="http://schemas.microsoft.com/office/word/2010/wordprocessingInk" xmlns:wne="http://schemas.microsoft.com/office/word/2006/wordml" xmlns:wps="http://schemas.microsoft.com/office/word/2010/wordprocessingShape" mc:Ignorable="w14 w15 w16se w16cid w16 w16cex w16sdtdh w16du wp14">
+  <w:endnote w:type="separator" w:id="-1">
+    <w:p>
+      <w:pPr>
+        <w:spacing w:after="0" w:line="240" w:lineRule="auto"/>
+      </w:pPr>
+      <w:r>
+        <w:separator/>
+      </w:r>
+    </w:p>
+  </w:endnote>
+  <w:endnote w:type="continuationSeparator" w:id="0">
+    <w:p>
+      <w:pPr>
+        <w:spacing w:after="0" w:line="240" w:lineRule="auto"/>
+      </w:pPr>
+      <w:r>
+        <w:continuationSeparator/>
+      </w:r>
+    </w:p>
+  </w:endnote>
+</w:endnotes>
+</file>
+
 <file path=word/footer1.xml><?xml version="1.0" encoding="utf-8"?>
-<w:ftr xmlns:o="urn:schemas-microsoft-com:office:office" xmlns:r="http://schemas.openxmlformats.org/officeDocument/2006/relationships" xmlns:v="urn:schemas-microsoft-com:vml" xmlns:w="http://schemas.openxmlformats.org/wordprocessingml/2006/main" xmlns:w10="urn:schemas-microsoft-com:office:word" xmlns:wp="http://schemas.openxmlformats.org/drawingml/2006/wordprocessingDrawing" xmlns:wps="http://schemas.microsoft.com/office/word/2010/wordprocessingShape" xmlns:wpg="http://schemas.microsoft.com/office/word/2010/wordprocessingGroup" xmlns:mc="http://schemas.openxmlformats.org/markup-compatibility/2006" xmlns:wp14="http://schemas.microsoft.com/office/word/2010/wordprocessingDrawing" xmlns:w14="http://schemas.microsoft.com/office/word/2010/wordml" xmlns:w15="http://schemas.microsoft.com/office/word/2012/wordml" mc:Ignorable="w14 wp14 w15">
+<w:ftr xmlns:wpc="http://schemas.microsoft.com/office/word/2010/wordprocessingCanvas" xmlns:cx="http://schemas.microsoft.com/office/drawing/2014/chartex" xmlns:cx1="http://schemas.microsoft.com/office/drawing/2015/9/8/chartex" xmlns:cx2="http://schemas.microsoft.com/office/drawing/2015/10/21/chartex" xmlns:cx3="http://schemas.microsoft.com/office/drawing/2016/5/9/chartex" xmlns:cx4="http://schemas.microsoft.com/office/drawing/2016/5/10/chartex" xmlns:cx5="http://schemas.microsoft.com/office/drawing/2016/5/11/chartex" xmlns:cx6="http://schemas.microsoft.com/office/drawing/2016/5/12/chartex" xmlns:cx7="http://schemas.microsoft.com/office/drawing/2016/5/13/chartex" xmlns:cx8="http://schemas.microsoft.com/office/drawing/2016/5/14/chartex" xmlns:mc="http://schemas.openxmlformats.org/markup-compatibility/2006" xmlns:aink="http://schemas.microsoft.com/office/drawing/2016/ink" xmlns:am3d="http://schemas.microsoft.com/office/drawing/2017/model3d" xmlns:o="urn:schemas-microsoft-com:office:office" xmlns:oel="http://schemas.microsoft.com/office/2019/extlst" xmlns:r="http://schemas.openxmlformats.org/officeDocument/2006/relationships" xmlns:m="http://schemas.openxmlformats.org/officeDocument/2006/math" xmlns:v="urn:schemas-microsoft-com:vml" xmlns:wp14="http://schemas.microsoft.com/office/word/2010/wordprocessingDrawing" xmlns:wp="http://schemas.openxmlformats.org/drawingml/2006/wordprocessingDrawing" xmlns:w10="urn:schemas-microsoft-com:office:word" xmlns:w="http://schemas.openxmlformats.org/wordprocessingml/2006/main" xmlns:w14="http://schemas.microsoft.com/office/word/2010/wordml" xmlns:w15="http://schemas.microsoft.com/office/word/2012/wordml" xmlns:w16cex="http://schemas.microsoft.com/office/word/2018/wordml/cex" xmlns:w16cid="http://schemas.microsoft.com/office/word/2016/wordml/cid" xmlns:w16="http://schemas.microsoft.com/office/word/2018/wordml" xmlns:w16du="http://schemas.microsoft.com/office/word/2023/wordml/word16du" xmlns:w16sdtdh="http://schemas.microsoft.com/office/word/2020/wordml/sdtdatahash" xmlns:w16se="http://schemas.microsoft.com/office/word/2015/wordml/symex" xmlns:wpg="http://schemas.microsoft.com/office/word/2010/wordprocessingGroup" xmlns:wpi="http://schemas.microsoft.com/office/word/2010/wordprocessingInk" xmlns:wne="http://schemas.microsoft.com/office/word/2006/wordml" xmlns:wps="http://schemas.microsoft.com/office/word/2010/wordprocessingShape" mc:Ignorable="w14 w15 w16se w16cid w16 w16cex w16sdtdh w16du wp14">
   <w:p>
     <w:pPr>
       <w:pStyle w:val="Footer"/>
-      <w:rPr/>
     </w:pPr>
-    <w:r>
-      <w:rPr/>
-    </w:r>
   </w:p>
 </w:ftr>
 </file>
 
 <file path=word/footer2.xml><?xml version="1.0" encoding="utf-8"?>
-<w:ftr xmlns:o="urn:schemas-microsoft-com:office:office" xmlns:r="http://schemas.openxmlformats.org/officeDocument/2006/relationships" xmlns:v="urn:schemas-microsoft-com:vml" xmlns:w="http://schemas.openxmlformats.org/wordprocessingml/2006/main" xmlns:w10="urn:schemas-microsoft-com:office:word" xmlns:wp="http://schemas.openxmlformats.org/drawingml/2006/wordprocessingDrawing" xmlns:wps="http://schemas.microsoft.com/office/word/2010/wordprocessingShape" xmlns:wpg="http://schemas.microsoft.com/office/word/2010/wordprocessingGroup" xmlns:mc="http://schemas.openxmlformats.org/markup-compatibility/2006" xmlns:wp14="http://schemas.microsoft.com/office/word/2010/wordprocessingDrawing" xmlns:w14="http://schemas.microsoft.com/office/word/2010/wordml" xmlns:w15="http://schemas.microsoft.com/office/word/2012/wordml" mc:Ignorable="w14 wp14 w15">
+<w:ftr xmlns:wpc="http://schemas.microsoft.com/office/word/2010/wordprocessingCanvas" xmlns:cx="http://schemas.microsoft.com/office/drawing/2014/chartex" xmlns:cx1="http://schemas.microsoft.com/office/drawing/2015/9/8/chartex" xmlns:cx2="http://schemas.microsoft.com/office/drawing/2015/10/21/chartex" xmlns:cx3="http://schemas.microsoft.com/office/drawing/2016/5/9/chartex" xmlns:cx4="http://schemas.microsoft.com/office/drawing/2016/5/10/chartex" xmlns:cx5="http://schemas.microsoft.com/office/drawing/2016/5/11/chartex" xmlns:cx6="http://schemas.microsoft.com/office/drawing/2016/5/12/chartex" xmlns:cx7="http://schemas.microsoft.com/office/drawing/2016/5/13/chartex" xmlns:cx8="http://schemas.microsoft.com/office/drawing/2016/5/14/chartex" xmlns:mc="http://schemas.openxmlformats.org/markup-compatibility/2006" xmlns:aink="http://schemas.microsoft.com/office/drawing/2016/ink" xmlns:am3d="http://schemas.microsoft.com/office/drawing/2017/model3d" xmlns:o="urn:schemas-microsoft-com:office:office" xmlns:oel="http://schemas.microsoft.com/office/2019/extlst" xmlns:r="http://schemas.openxmlformats.org/officeDocument/2006/relationships" xmlns:m="http://schemas.openxmlformats.org/officeDocument/2006/math" xmlns:v="urn:schemas-microsoft-com:vml" xmlns:wp14="http://schemas.microsoft.com/office/word/2010/wordprocessingDrawing" xmlns:wp="http://schemas.openxmlformats.org/drawingml/2006/wordprocessingDrawing" xmlns:w10="urn:schemas-microsoft-com:office:word" xmlns:w="http://schemas.openxmlformats.org/wordprocessingml/2006/main" xmlns:w14="http://schemas.microsoft.com/office/word/2010/wordml" xmlns:w15="http://schemas.microsoft.com/office/word/2012/wordml" xmlns:w16cex="http://schemas.microsoft.com/office/word/2018/wordml/cex" xmlns:w16cid="http://schemas.microsoft.com/office/word/2016/wordml/cid" xmlns:w16="http://schemas.microsoft.com/office/word/2018/wordml" xmlns:w16du="http://schemas.microsoft.com/office/word/2023/wordml/word16du" xmlns:w16sdtdh="http://schemas.microsoft.com/office/word/2020/wordml/sdtdatahash" xmlns:w16se="http://schemas.microsoft.com/office/word/2015/wordml/symex" xmlns:wpg="http://schemas.microsoft.com/office/word/2010/wordprocessingGroup" xmlns:wpi="http://schemas.microsoft.com/office/word/2010/wordprocessingInk" xmlns:wne="http://schemas.microsoft.com/office/word/2006/wordml" xmlns:wps="http://schemas.microsoft.com/office/word/2010/wordprocessingShape" mc:Ignorable="w14 w15 w16se w16cid w16 w16cex w16sdtdh w16du wp14">
   <w:p>
     <w:pPr>
       <w:pStyle w:val="Footer"/>
-      <w:rPr/>
     </w:pPr>
-    <w:r>
-      <w:rPr/>
-    </w:r>
   </w:p>
 </w:ftr>
 </file>
 
 <file path=word/footer3.xml><?xml version="1.0" encoding="utf-8"?>
-<w:ftr xmlns:o="urn:schemas-microsoft-com:office:office" xmlns:r="http://schemas.openxmlformats.org/officeDocument/2006/relationships" xmlns:v="urn:schemas-microsoft-com:vml" xmlns:w="http://schemas.openxmlformats.org/wordprocessingml/2006/main" xmlns:w10="urn:schemas-microsoft-com:office:word" xmlns:wp="http://schemas.openxmlformats.org/drawingml/2006/wordprocessingDrawing" xmlns:wps="http://schemas.microsoft.com/office/word/2010/wordprocessingShape" xmlns:wpg="http://schemas.microsoft.com/office/word/2010/wordprocessingGroup" xmlns:mc="http://schemas.openxmlformats.org/markup-compatibility/2006" xmlns:wp14="http://schemas.microsoft.com/office/word/2010/wordprocessingDrawing" xmlns:w14="http://schemas.microsoft.com/office/word/2010/wordml" xmlns:w15="http://schemas.microsoft.com/office/word/2012/wordml" mc:Ignorable="w14 wp14 w15">
+<w:ftr xmlns:wpc="http://schemas.microsoft.com/office/word/2010/wordprocessingCanvas" xmlns:cx="http://schemas.microsoft.com/office/drawing/2014/chartex" xmlns:cx1="http://schemas.microsoft.com/office/drawing/2015/9/8/chartex" xmlns:cx2="http://schemas.microsoft.com/office/drawing/2015/10/21/chartex" xmlns:cx3="http://schemas.microsoft.com/office/drawing/2016/5/9/chartex" xmlns:cx4="http://schemas.microsoft.com/office/drawing/2016/5/10/chartex" xmlns:cx5="http://schemas.microsoft.com/office/drawing/2016/5/11/chartex" xmlns:cx6="http://schemas.microsoft.com/office/drawing/2016/5/12/chartex" xmlns:cx7="http://schemas.microsoft.com/office/drawing/2016/5/13/chartex" xmlns:cx8="http://schemas.microsoft.com/office/drawing/2016/5/14/chartex" xmlns:mc="http://schemas.openxmlformats.org/markup-compatibility/2006" xmlns:aink="http://schemas.microsoft.com/office/drawing/2016/ink" xmlns:am3d="http://schemas.microsoft.com/office/drawing/2017/model3d" xmlns:o="urn:schemas-microsoft-com:office:office" xmlns:oel="http://schemas.microsoft.com/office/2019/extlst" xmlns:r="http://schemas.openxmlformats.org/officeDocument/2006/relationships" xmlns:m="http://schemas.openxmlformats.org/officeDocument/2006/math" xmlns:v="urn:schemas-microsoft-com:vml" xmlns:wp14="http://schemas.microsoft.com/office/word/2010/wordprocessingDrawing" xmlns:wp="http://schemas.openxmlformats.org/drawingml/2006/wordprocessingDrawing" xmlns:w10="urn:schemas-microsoft-com:office:word" xmlns:w="http://schemas.openxmlformats.org/wordprocessingml/2006/main" xmlns:w14="http://schemas.microsoft.com/office/word/2010/wordml" xmlns:w15="http://schemas.microsoft.com/office/word/2012/wordml" xmlns:w16cex="http://schemas.microsoft.com/office/word/2018/wordml/cex" xmlns:w16cid="http://schemas.microsoft.com/office/word/2016/wordml/cid" xmlns:w16="http://schemas.microsoft.com/office/word/2018/wordml" xmlns:w16du="http://schemas.microsoft.com/office/word/2023/wordml/word16du" xmlns:w16sdtdh="http://schemas.microsoft.com/office/word/2020/wordml/sdtdatahash" xmlns:w16se="http://schemas.microsoft.com/office/word/2015/wordml/symex" xmlns:wpg="http://schemas.microsoft.com/office/word/2010/wordprocessingGroup" xmlns:wpi="http://schemas.microsoft.com/office/word/2010/wordprocessingInk" xmlns:wne="http://schemas.microsoft.com/office/word/2006/wordml" xmlns:wps="http://schemas.microsoft.com/office/word/2010/wordprocessingShape" mc:Ignorable="w14 w15 w16se w16cid w16 w16cex w16sdtdh w16du wp14">
   <w:p>
     <w:pPr>
       <w:pStyle w:val="Footer"/>
-      <w:rPr/>
     </w:pPr>
-    <w:r>
-      <w:rPr/>
-    </w:r>
   </w:p>
 </w:ftr>
 </file>
 
+<file path=word/footnotes.xml><?xml version="1.0" encoding="utf-8"?>
+<w:footnotes xmlns:wpc="http://schemas.microsoft.com/office/word/2010/wordprocessingCanvas" xmlns:cx="http://schemas.microsoft.com/office/drawing/2014/chartex" xmlns:cx1="http://schemas.microsoft.com/office/drawing/2015/9/8/chartex" xmlns:cx2="http://schemas.microsoft.com/office/drawing/2015/10/21/chartex" xmlns:cx3="http://schemas.microsoft.com/office/drawing/2016/5/9/chartex" xmlns:cx4="http://schemas.microsoft.com/office/drawing/2016/5/10/chartex" xmlns:cx5="http://schemas.microsoft.com/office/drawing/2016/5/11/chartex" xmlns:cx6="http://schemas.microsoft.com/office/drawing/2016/5/12/chartex" xmlns:cx7="http://schemas.microsoft.com/office/drawing/2016/5/13/chartex" xmlns:cx8="http://schemas.microsoft.com/office/drawing/2016/5/14/chartex" xmlns:mc="http://schemas.openxmlformats.org/markup-compatibility/2006" xmlns:aink="http://schemas.microsoft.com/office/drawing/2016/ink" xmlns:am3d="http://schemas.microsoft.com/office/drawing/2017/model3d" xmlns:o="urn:schemas-microsoft-com:office:office" xmlns:oel="http://schemas.microsoft.com/office/2019/extlst" xmlns:r="http://schemas.openxmlformats.org/officeDocument/2006/relationships" xmlns:m="http://schemas.openxmlformats.org/officeDocument/2006/math" xmlns:v="urn:schemas-microsoft-com:vml" xmlns:wp14="http://schemas.microsoft.com/office/word/2010/wordprocessingDrawing" xmlns:wp="http://schemas.openxmlformats.org/drawingml/2006/wordprocessingDrawing" xmlns:w10="urn:schemas-microsoft-com:office:word" xmlns:w="http://schemas.openxmlformats.org/wordprocessingml/2006/main" xmlns:w14="http://schemas.microsoft.com/office/word/2010/wordml" xmlns:w15="http://schemas.microsoft.com/office/word/2012/wordml" xmlns:w16cex="http://schemas.microsoft.com/office/word/2018/wordml/cex" xmlns:w16cid="http://schemas.microsoft.com/office/word/2016/wordml/cid" xmlns:w16="http://schemas.microsoft.com/office/word/2018/wordml" xmlns:w16du="http://schemas.microsoft.com/office/word/2023/wordml/word16du" xmlns:w16sdtdh="http://schemas.microsoft.com/office/word/2020/wordml/sdtdatahash" xmlns:w16se="http://schemas.microsoft.com/office/word/2015/wordml/symex" xmlns:wpg="http://schemas.microsoft.com/office/word/2010/wordprocessingGroup" xmlns:wpi="http://schemas.microsoft.com/office/word/2010/wordprocessingInk" xmlns:wne="http://schemas.microsoft.com/office/word/2006/wordml" xmlns:wps="http://schemas.microsoft.com/office/word/2010/wordprocessingShape" mc:Ignorable="w14 w15 w16se w16cid w16 w16cex w16sdtdh w16du wp14">
+  <w:footnote w:type="separator" w:id="-1">
+    <w:p>
+      <w:pPr>
+        <w:spacing w:after="0" w:line="240" w:lineRule="auto"/>
+      </w:pPr>
+      <w:r>
+        <w:separator/>
+      </w:r>
+    </w:p>
+  </w:footnote>
+  <w:footnote w:type="continuationSeparator" w:id="0">
+    <w:p>
+      <w:pPr>
+        <w:spacing w:after="0" w:line="240" w:lineRule="auto"/>
+      </w:pPr>
+      <w:r>
+        <w:continuationSeparator/>
+      </w:r>
+    </w:p>
+  </w:footnote>
+</w:footnotes>
+</file>
+
 <file path=word/header1.xml><?xml version="1.0" encoding="utf-8"?>
-<w:hdr xmlns:o="urn:schemas-microsoft-com:office:office" xmlns:r="http://schemas.openxmlformats.org/officeDocument/2006/relationships" xmlns:v="urn:schemas-microsoft-com:vml" xmlns:w="http://schemas.openxmlformats.org/wordprocessingml/2006/main" xmlns:w10="urn:schemas-microsoft-com:office:word" xmlns:wp="http://schemas.openxmlformats.org/drawingml/2006/wordprocessingDrawing" xmlns:wps="http://schemas.microsoft.com/office/word/2010/wordprocessingShape" xmlns:wpg="http://schemas.microsoft.com/office/word/2010/wordprocessingGroup" xmlns:mc="http://schemas.openxmlformats.org/markup-compatibility/2006" xmlns:wp14="http://schemas.microsoft.com/office/word/2010/wordprocessingDrawing" xmlns:w14="http://schemas.microsoft.com/office/word/2010/wordml" xmlns:w15="http://schemas.microsoft.com/office/word/2012/wordml" mc:Ignorable="w14 wp14 w15">
+<w:hdr xmlns:wpc="http://schemas.microsoft.com/office/word/2010/wordprocessingCanvas" xmlns:cx="http://schemas.microsoft.com/office/drawing/2014/chartex" xmlns:cx1="http://schemas.microsoft.com/office/drawing/2015/9/8/chartex" xmlns:cx2="http://schemas.microsoft.com/office/drawing/2015/10/21/chartex" xmlns:cx3="http://schemas.microsoft.com/office/drawing/2016/5/9/chartex" xmlns:cx4="http://schemas.microsoft.com/office/drawing/2016/5/10/chartex" xmlns:cx5="http://schemas.microsoft.com/office/drawing/2016/5/11/chartex" xmlns:cx6="http://schemas.microsoft.com/office/drawing/2016/5/12/chartex" xmlns:cx7="http://schemas.microsoft.com/office/drawing/2016/5/13/chartex" xmlns:cx8="http://schemas.microsoft.com/office/drawing/2016/5/14/chartex" xmlns:mc="http://schemas.openxmlformats.org/markup-compatibility/2006" xmlns:aink="http://schemas.microsoft.com/office/drawing/2016/ink" xmlns:am3d="http://schemas.microsoft.com/office/drawing/2017/model3d" xmlns:o="urn:schemas-microsoft-com:office:office" xmlns:oel="http://schemas.microsoft.com/office/2019/extlst" xmlns:r="http://schemas.openxmlformats.org/officeDocument/2006/relationships" xmlns:m="http://schemas.openxmlformats.org/officeDocument/2006/math" xmlns:v="urn:schemas-microsoft-com:vml" xmlns:wp14="http://schemas.microsoft.com/office/word/2010/wordprocessingDrawing" xmlns:wp="http://schemas.openxmlformats.org/drawingml/2006/wordprocessingDrawing" xmlns:w10="urn:schemas-microsoft-com:office:word" xmlns:w="http://schemas.openxmlformats.org/wordprocessingml/2006/main" xmlns:w14="http://schemas.microsoft.com/office/word/2010/wordml" xmlns:w15="http://schemas.microsoft.com/office/word/2012/wordml" xmlns:w16cex="http://schemas.microsoft.com/office/word/2018/wordml/cex" xmlns:w16cid="http://schemas.microsoft.com/office/word/2016/wordml/cid" xmlns:w16="http://schemas.microsoft.com/office/word/2018/wordml" xmlns:w16du="http://schemas.microsoft.com/office/word/2023/wordml/word16du" xmlns:w16sdtdh="http://schemas.microsoft.com/office/word/2020/wordml/sdtdatahash" xmlns:w16se="http://schemas.microsoft.com/office/word/2015/wordml/symex" xmlns:wpg="http://schemas.microsoft.com/office/word/2010/wordprocessingGroup" xmlns:wpi="http://schemas.microsoft.com/office/word/2010/wordprocessingInk" xmlns:wne="http://schemas.microsoft.com/office/word/2006/wordml" xmlns:wps="http://schemas.microsoft.com/office/word/2010/wordprocessingShape" mc:Ignorable="w14 w15 w16se w16cid w16 w16cex w16sdtdh w16du wp14">
   <w:p>
     <w:pPr>
       <w:pStyle w:val="Header"/>
-      <w:rPr/>
     </w:pPr>
     <w:r>
-      <w:rPr/>
+      <w:rPr>
+        <w:noProof/>
+      </w:rPr>
+      <w:pict w14:anchorId="5C460BC5">
+        <v:shapetype id="_x0000_t136" coordsize="21600,21600" o:spt="136" adj="10800" path="m@7,l@8,m@5,21600l@6,21600e">
+          <v:formulas>
+            <v:f eqn="sum #0 0 10800"/>
+            <v:f eqn="prod #0 2 1"/>
+            <v:f eqn="sum 21600 0 @1"/>
+            <v:f eqn="sum 0 0 @2"/>
+            <v:f eqn="sum 21600 0 @3"/>
+            <v:f eqn="if @0 @3 0"/>
+            <v:f eqn="if @0 21600 @1"/>
+            <v:f eqn="if @0 0 @2"/>
+            <v:f eqn="if @0 @4 21600"/>
+            <v:f eqn="mid @5 @6"/>
+            <v:f eqn="mid @8 @5"/>
+            <v:f eqn="mid @7 @8"/>
+            <v:f eqn="mid @6 @7"/>
+            <v:f eqn="sum @6 0 @5"/>
+          </v:formulas>
+          <v:path textpathok="t" o:connecttype="custom" o:connectlocs="@9,0;@10,10800;@11,21600;@12,10800" o:connectangles="270,180,90,0"/>
+          <v:textpath on="t" fitshape="t"/>
+          <v:handles>
+            <v:h position="#0,bottomRight" xrange="6629,14971"/>
+          </v:handles>
+          <o:lock v:ext="edit" text="t" shapetype="t"/>
+        </v:shapetype>
+        <v:shape id="PowerPlusWaterMarkObject22434738" o:spid="_x0000_s1027" type="#_x0000_t136" alt="" style="position:absolute;margin-left:0;margin-top:0;width:451.25pt;height:252.7pt;z-index:-251649024;mso-wrap-edited:f;mso-width-percent:0;mso-height-percent:0;mso-position-horizontal:center;mso-position-horizontal-relative:margin;mso-position-vertical:center;mso-position-vertical-relative:margin;mso-width-percent:0;mso-height-percent:0" o:allowincell="f" fillcolor="#666" stroked="f">
+          <v:textpath style="font-family:&quot;Calibri&quot;;font-size:1pt" string="Draft"/>
+        </v:shape>
+      </w:pict>
     </w:r>
   </w:p>
 </w:hdr>
 </file>
 
 <file path=word/header2.xml><?xml version="1.0" encoding="utf-8"?>
-<w:hdr xmlns:o="urn:schemas-microsoft-com:office:office" xmlns:r="http://schemas.openxmlformats.org/officeDocument/2006/relationships" xmlns:v="urn:schemas-microsoft-com:vml" xmlns:w="http://schemas.openxmlformats.org/wordprocessingml/2006/main" xmlns:w10="urn:schemas-microsoft-com:office:word" xmlns:wp="http://schemas.openxmlformats.org/drawingml/2006/wordprocessingDrawing" xmlns:wps="http://schemas.microsoft.com/office/word/2010/wordprocessingShape" xmlns:wpg="http://schemas.microsoft.com/office/word/2010/wordprocessingGroup" xmlns:mc="http://schemas.openxmlformats.org/markup-compatibility/2006" xmlns:wp14="http://schemas.microsoft.com/office/word/2010/wordprocessingDrawing" xmlns:w14="http://schemas.microsoft.com/office/word/2010/wordml" xmlns:w15="http://schemas.microsoft.com/office/word/2012/wordml" mc:Ignorable="w14 wp14 w15">
+<w:hdr xmlns:wpc="http://schemas.microsoft.com/office/word/2010/wordprocessingCanvas" xmlns:cx="http://schemas.microsoft.com/office/drawing/2014/chartex" xmlns:cx1="http://schemas.microsoft.com/office/drawing/2015/9/8/chartex" xmlns:cx2="http://schemas.microsoft.com/office/drawing/2015/10/21/chartex" xmlns:cx3="http://schemas.microsoft.com/office/drawing/2016/5/9/chartex" xmlns:cx4="http://schemas.microsoft.com/office/drawing/2016/5/10/chartex" xmlns:cx5="http://schemas.microsoft.com/office/drawing/2016/5/11/chartex" xmlns:cx6="http://schemas.microsoft.com/office/drawing/2016/5/12/chartex" xmlns:cx7="http://schemas.microsoft.com/office/drawing/2016/5/13/chartex" xmlns:cx8="http://schemas.microsoft.com/office/drawing/2016/5/14/chartex" xmlns:mc="http://schemas.openxmlformats.org/markup-compatibility/2006" xmlns:aink="http://schemas.microsoft.com/office/drawing/2016/ink" xmlns:am3d="http://schemas.microsoft.com/office/drawing/2017/model3d" xmlns:o="urn:schemas-microsoft-com:office:office" xmlns:oel="http://schemas.microsoft.com/office/2019/extlst" xmlns:r="http://schemas.openxmlformats.org/officeDocument/2006/relationships" xmlns:m="http://schemas.openxmlformats.org/officeDocument/2006/math" xmlns:v="urn:schemas-microsoft-com:vml" xmlns:wp14="http://schemas.microsoft.com/office/word/2010/wordprocessingDrawing" xmlns:wp="http://schemas.openxmlformats.org/drawingml/2006/wordprocessingDrawing" xmlns:w10="urn:schemas-microsoft-com:office:word" xmlns:w="http://schemas.openxmlformats.org/wordprocessingml/2006/main" xmlns:w14="http://schemas.microsoft.com/office/word/2010/wordml" xmlns:w15="http://schemas.microsoft.com/office/word/2012/wordml" xmlns:w16cex="http://schemas.microsoft.com/office/word/2018/wordml/cex" xmlns:w16cid="http://schemas.microsoft.com/office/word/2016/wordml/cid" xmlns:w16="http://schemas.microsoft.com/office/word/2018/wordml" xmlns:w16du="http://schemas.microsoft.com/office/word/2023/wordml/word16du" xmlns:w16sdtdh="http://schemas.microsoft.com/office/word/2020/wordml/sdtdatahash" xmlns:w16se="http://schemas.microsoft.com/office/word/2015/wordml/symex" xmlns:wpg="http://schemas.microsoft.com/office/word/2010/wordprocessingGroup" xmlns:wpi="http://schemas.microsoft.com/office/word/2010/wordprocessingInk" xmlns:wne="http://schemas.microsoft.com/office/word/2006/wordml" xmlns:wps="http://schemas.microsoft.com/office/word/2010/wordprocessingShape" mc:Ignorable="w14 w15 w16se w16cid w16 w16cex w16sdtdh w16du wp14">
   <w:p>
     <w:pPr>
       <w:pStyle w:val="Header"/>
-      <w:rPr/>
     </w:pPr>
     <w:r>
-      <w:rPr/>
+      <w:rPr>
+        <w:noProof/>
+      </w:rPr>
+      <w:pict w14:anchorId="3CFB9F40">
+        <v:shapetype id="_x0000_t136" coordsize="21600,21600" o:spt="136" adj="10800" path="m@7,l@8,m@5,21600l@6,21600e">
+          <v:formulas>
+            <v:f eqn="sum #0 0 10800"/>
+            <v:f eqn="prod #0 2 1"/>
+            <v:f eqn="sum 21600 0 @1"/>
+            <v:f eqn="sum 0 0 @2"/>
+            <v:f eqn="sum 21600 0 @3"/>
+            <v:f eqn="if @0 @3 0"/>
+            <v:f eqn="if @0 21600 @1"/>
+            <v:f eqn="if @0 0 @2"/>
+            <v:f eqn="if @0 @4 21600"/>
+            <v:f eqn="mid @5 @6"/>
+            <v:f eqn="mid @8 @5"/>
+            <v:f eqn="mid @7 @8"/>
+            <v:f eqn="mid @6 @7"/>
+            <v:f eqn="sum @6 0 @5"/>
+          </v:formulas>
+          <v:path textpathok="t" o:connecttype="custom" o:connectlocs="@9,0;@10,10800;@11,21600;@12,10800" o:connectangles="270,180,90,0"/>
+          <v:textpath on="t" fitshape="t"/>
+          <v:handles>
+            <v:h position="#0,bottomRight" xrange="6629,14971"/>
+          </v:handles>
+          <o:lock v:ext="edit" text="t" shapetype="t"/>
+        </v:shapetype>
+        <v:shape id="PowerPlusWaterMarkObject22434739" o:spid="_x0000_s1026" type="#_x0000_t136" alt="" style="position:absolute;margin-left:0;margin-top:0;width:451.25pt;height:252.7pt;z-index:-251644928;mso-wrap-edited:f;mso-width-percent:0;mso-height-percent:0;mso-position-horizontal:center;mso-position-horizontal-relative:margin;mso-position-vertical:center;mso-position-vertical-relative:margin;mso-width-percent:0;mso-height-percent:0" o:allowincell="f" fillcolor="#666" stroked="f">
+          <v:textpath style="font-family:&quot;Calibri&quot;;font-size:1pt" string="Draft"/>
+        </v:shape>
+      </w:pict>
+    </w:r>
+    <w:r>
+      <w:rPr>
+        <w:noProof/>
+      </w:rPr>
       <mc:AlternateContent>
         <mc:Choice Requires="wps">
           <w:drawing>
-            <wp:anchor behindDoc="1" distT="0" distB="1905" distL="0" distR="0" simplePos="0" locked="0" layoutInCell="0" allowOverlap="1" relativeHeight="3" wp14:anchorId="3B01BE75">
+            <wp:anchor distT="0" distB="1905" distL="0" distR="0" simplePos="0" relativeHeight="251656192" behindDoc="1" locked="0" layoutInCell="0" allowOverlap="1" wp14:anchorId="33C01958" wp14:editId="6B9924E0">
               <wp:simplePos x="0" y="0"/>
               <wp:positionH relativeFrom="column">
                 <wp:posOffset>-895985</wp:posOffset>
@@ -808,6 +731,7 @@
               <wp:effectExtent l="0" t="0" r="0" b="2540"/>
               <wp:wrapNone/>
               <wp:docPr id="1" name="Graphic 2"/>
+              <wp:cNvGraphicFramePr/>
               <a:graphic xmlns:a="http://schemas.openxmlformats.org/drawingml/2006/main">
                 <a:graphicData uri="http://schemas.microsoft.com/office/word/2010/wordprocessingShape">
                   <wps:wsp>
@@ -821,6 +745,7 @@
                         <a:avLst/>
                         <a:gdLst/>
                         <a:ahLst/>
+                        <a:cxnLst/>
                         <a:rect l="l" t="t" r="r" b="b"/>
                         <a:pathLst>
                           <a:path w="7560309" h="1242060">
@@ -844,16 +769,22 @@
                         </a:pathLst>
                       </a:custGeom>
                       <a:solidFill>
-                        <a:srgbClr val="3b5eab"/>
+                        <a:srgbClr val="3B5EAB"/>
                       </a:solidFill>
                       <a:ln w="0">
                         <a:noFill/>
                       </a:ln>
                     </wps:spPr>
                     <wps:style>
-                      <a:lnRef idx="0"/>
-                      <a:fillRef idx="0"/>
-                      <a:effectRef idx="0"/>
+                      <a:lnRef idx="0">
+                        <a:scrgbClr r="0" g="0" b="0"/>
+                      </a:lnRef>
+                      <a:fillRef idx="0">
+                        <a:scrgbClr r="0" g="0" b="0"/>
+                      </a:fillRef>
+                      <a:effectRef idx="0">
+                        <a:scrgbClr r="0" g="0" b="0"/>
+                      </a:effectRef>
                       <a:fontRef idx="minor"/>
                     </wps:style>
                     <wps:bodyPr/>
@@ -867,10 +798,15 @@
           <w:pict/>
         </mc:Fallback>
       </mc:AlternateContent>
+    </w:r>
+    <w:r>
+      <w:rPr>
+        <w:noProof/>
+      </w:rPr>
       <mc:AlternateContent>
         <mc:Choice Requires="wps">
           <w:drawing>
-            <wp:anchor behindDoc="1" distT="0" distB="2540" distL="0" distR="1270" simplePos="0" locked="0" layoutInCell="0" allowOverlap="1" relativeHeight="5" wp14:anchorId="7B37B321">
+            <wp:anchor distT="0" distB="2540" distL="0" distR="1270" simplePos="0" relativeHeight="251658240" behindDoc="1" locked="0" layoutInCell="0" allowOverlap="1" wp14:anchorId="6D289265" wp14:editId="4885119F">
               <wp:simplePos x="0" y="0"/>
               <wp:positionH relativeFrom="column">
                 <wp:posOffset>-671195</wp:posOffset>
@@ -882,6 +818,7 @@
               <wp:effectExtent l="635" t="635" r="0" b="0"/>
               <wp:wrapNone/>
               <wp:docPr id="2" name="Graphic 3"/>
+              <wp:cNvGraphicFramePr/>
               <a:graphic xmlns:a="http://schemas.openxmlformats.org/drawingml/2006/main">
                 <a:graphicData uri="http://schemas.microsoft.com/office/word/2010/wordprocessingShape">
                   <wps:wsp>
@@ -895,6 +832,7 @@
                         <a:avLst/>
                         <a:gdLst/>
                         <a:ahLst/>
+                        <a:cxnLst/>
                         <a:rect l="l" t="t" r="r" b="b"/>
                         <a:pathLst>
                           <a:path w="2487295" h="466725">
@@ -1350,16 +1288,22 @@
                         </a:pathLst>
                       </a:custGeom>
                       <a:solidFill>
-                        <a:srgbClr val="ffffff"/>
+                        <a:srgbClr val="FFFFFF"/>
                       </a:solidFill>
                       <a:ln w="0">
                         <a:noFill/>
                       </a:ln>
                     </wps:spPr>
                     <wps:style>
-                      <a:lnRef idx="0"/>
-                      <a:fillRef idx="0"/>
-                      <a:effectRef idx="0"/>
+                      <a:lnRef idx="0">
+                        <a:scrgbClr r="0" g="0" b="0"/>
+                      </a:lnRef>
+                      <a:fillRef idx="0">
+                        <a:scrgbClr r="0" g="0" b="0"/>
+                      </a:fillRef>
+                      <a:effectRef idx="0">
+                        <a:scrgbClr r="0" g="0" b="0"/>
+                      </a:effectRef>
                       <a:fontRef idx="minor"/>
                     </wps:style>
                     <wps:bodyPr/>
@@ -1379,18 +1323,53 @@
 </file>
 
 <file path=word/header3.xml><?xml version="1.0" encoding="utf-8"?>
-<w:hdr xmlns:o="urn:schemas-microsoft-com:office:office" xmlns:r="http://schemas.openxmlformats.org/officeDocument/2006/relationships" xmlns:v="urn:schemas-microsoft-com:vml" xmlns:w="http://schemas.openxmlformats.org/wordprocessingml/2006/main" xmlns:w10="urn:schemas-microsoft-com:office:word" xmlns:wp="http://schemas.openxmlformats.org/drawingml/2006/wordprocessingDrawing" xmlns:wps="http://schemas.microsoft.com/office/word/2010/wordprocessingShape" xmlns:wpg="http://schemas.microsoft.com/office/word/2010/wordprocessingGroup" xmlns:mc="http://schemas.openxmlformats.org/markup-compatibility/2006" xmlns:wp14="http://schemas.microsoft.com/office/word/2010/wordprocessingDrawing" xmlns:w14="http://schemas.microsoft.com/office/word/2010/wordml" xmlns:w15="http://schemas.microsoft.com/office/word/2012/wordml" mc:Ignorable="w14 wp14 w15">
+<w:hdr xmlns:wpc="http://schemas.microsoft.com/office/word/2010/wordprocessingCanvas" xmlns:cx="http://schemas.microsoft.com/office/drawing/2014/chartex" xmlns:cx1="http://schemas.microsoft.com/office/drawing/2015/9/8/chartex" xmlns:cx2="http://schemas.microsoft.com/office/drawing/2015/10/21/chartex" xmlns:cx3="http://schemas.microsoft.com/office/drawing/2016/5/9/chartex" xmlns:cx4="http://schemas.microsoft.com/office/drawing/2016/5/10/chartex" xmlns:cx5="http://schemas.microsoft.com/office/drawing/2016/5/11/chartex" xmlns:cx6="http://schemas.microsoft.com/office/drawing/2016/5/12/chartex" xmlns:cx7="http://schemas.microsoft.com/office/drawing/2016/5/13/chartex" xmlns:cx8="http://schemas.microsoft.com/office/drawing/2016/5/14/chartex" xmlns:mc="http://schemas.openxmlformats.org/markup-compatibility/2006" xmlns:aink="http://schemas.microsoft.com/office/drawing/2016/ink" xmlns:am3d="http://schemas.microsoft.com/office/drawing/2017/model3d" xmlns:o="urn:schemas-microsoft-com:office:office" xmlns:oel="http://schemas.microsoft.com/office/2019/extlst" xmlns:r="http://schemas.openxmlformats.org/officeDocument/2006/relationships" xmlns:m="http://schemas.openxmlformats.org/officeDocument/2006/math" xmlns:v="urn:schemas-microsoft-com:vml" xmlns:wp14="http://schemas.microsoft.com/office/word/2010/wordprocessingDrawing" xmlns:wp="http://schemas.openxmlformats.org/drawingml/2006/wordprocessingDrawing" xmlns:w10="urn:schemas-microsoft-com:office:word" xmlns:w="http://schemas.openxmlformats.org/wordprocessingml/2006/main" xmlns:w14="http://schemas.microsoft.com/office/word/2010/wordml" xmlns:w15="http://schemas.microsoft.com/office/word/2012/wordml" xmlns:w16cex="http://schemas.microsoft.com/office/word/2018/wordml/cex" xmlns:w16cid="http://schemas.microsoft.com/office/word/2016/wordml/cid" xmlns:w16="http://schemas.microsoft.com/office/word/2018/wordml" xmlns:w16du="http://schemas.microsoft.com/office/word/2023/wordml/word16du" xmlns:w16sdtdh="http://schemas.microsoft.com/office/word/2020/wordml/sdtdatahash" xmlns:w16se="http://schemas.microsoft.com/office/word/2015/wordml/symex" xmlns:wpg="http://schemas.microsoft.com/office/word/2010/wordprocessingGroup" xmlns:wpi="http://schemas.microsoft.com/office/word/2010/wordprocessingInk" xmlns:wne="http://schemas.microsoft.com/office/word/2006/wordml" xmlns:wps="http://schemas.microsoft.com/office/word/2010/wordprocessingShape" mc:Ignorable="w14 w15 w16se w16cid w16 w16cex w16sdtdh w16du wp14">
   <w:p>
     <w:pPr>
       <w:pStyle w:val="Header"/>
-      <w:rPr/>
     </w:pPr>
     <w:r>
-      <w:rPr/>
+      <w:rPr>
+        <w:noProof/>
+      </w:rPr>
+      <w:pict w14:anchorId="51F16DD3">
+        <v:shapetype id="_x0000_t136" coordsize="21600,21600" o:spt="136" adj="10800" path="m@7,l@8,m@5,21600l@6,21600e">
+          <v:formulas>
+            <v:f eqn="sum #0 0 10800"/>
+            <v:f eqn="prod #0 2 1"/>
+            <v:f eqn="sum 21600 0 @1"/>
+            <v:f eqn="sum 0 0 @2"/>
+            <v:f eqn="sum 21600 0 @3"/>
+            <v:f eqn="if @0 @3 0"/>
+            <v:f eqn="if @0 21600 @1"/>
+            <v:f eqn="if @0 0 @2"/>
+            <v:f eqn="if @0 @4 21600"/>
+            <v:f eqn="mid @5 @6"/>
+            <v:f eqn="mid @8 @5"/>
+            <v:f eqn="mid @7 @8"/>
+            <v:f eqn="mid @6 @7"/>
+            <v:f eqn="sum @6 0 @5"/>
+          </v:formulas>
+          <v:path textpathok="t" o:connecttype="custom" o:connectlocs="@9,0;@10,10800;@11,21600;@12,10800" o:connectangles="270,180,90,0"/>
+          <v:textpath on="t" fitshape="t"/>
+          <v:handles>
+            <v:h position="#0,bottomRight" xrange="6629,14971"/>
+          </v:handles>
+          <o:lock v:ext="edit" text="t" shapetype="t"/>
+        </v:shapetype>
+        <v:shape id="PowerPlusWaterMarkObject22434737" o:spid="_x0000_s1025" type="#_x0000_t136" alt="" style="position:absolute;margin-left:0;margin-top:0;width:451.25pt;height:252.7pt;z-index:-251653120;mso-wrap-edited:f;mso-width-percent:0;mso-height-percent:0;mso-position-horizontal:center;mso-position-horizontal-relative:margin;mso-position-vertical:center;mso-position-vertical-relative:margin;mso-width-percent:0;mso-height-percent:0" o:allowincell="f" fillcolor="#666" stroked="f">
+          <v:textpath style="font-family:&quot;Calibri&quot;;font-size:1pt" string="Draft"/>
+        </v:shape>
+      </w:pict>
+    </w:r>
+    <w:r>
+      <w:rPr>
+        <w:noProof/>
+      </w:rPr>
       <mc:AlternateContent>
         <mc:Choice Requires="wps">
           <w:drawing>
-            <wp:anchor behindDoc="1" distT="0" distB="1905" distL="0" distR="0" simplePos="0" locked="0" layoutInCell="0" allowOverlap="1" relativeHeight="3" wp14:anchorId="3B01BE75">
+            <wp:anchor distT="0" distB="1905" distL="0" distR="0" simplePos="0" relativeHeight="251657216" behindDoc="1" locked="0" layoutInCell="0" allowOverlap="1" wp14:anchorId="3401CE04" wp14:editId="44492D58">
               <wp:simplePos x="0" y="0"/>
               <wp:positionH relativeFrom="column">
                 <wp:posOffset>-895985</wp:posOffset>
@@ -1402,6 +1381,7 @@
               <wp:effectExtent l="0" t="0" r="0" b="2540"/>
               <wp:wrapNone/>
               <wp:docPr id="3" name="Graphic 2"/>
+              <wp:cNvGraphicFramePr/>
               <a:graphic xmlns:a="http://schemas.openxmlformats.org/drawingml/2006/main">
                 <a:graphicData uri="http://schemas.microsoft.com/office/word/2010/wordprocessingShape">
                   <wps:wsp>
@@ -1415,6 +1395,7 @@
                         <a:avLst/>
                         <a:gdLst/>
                         <a:ahLst/>
+                        <a:cxnLst/>
                         <a:rect l="l" t="t" r="r" b="b"/>
                         <a:pathLst>
                           <a:path w="7560309" h="1242060">
@@ -1438,16 +1419,22 @@
                         </a:pathLst>
                       </a:custGeom>
                       <a:solidFill>
-                        <a:srgbClr val="3b5eab"/>
+                        <a:srgbClr val="3B5EAB"/>
                       </a:solidFill>
                       <a:ln w="0">
                         <a:noFill/>
                       </a:ln>
                     </wps:spPr>
                     <wps:style>
-                      <a:lnRef idx="0"/>
-                      <a:fillRef idx="0"/>
-                      <a:effectRef idx="0"/>
+                      <a:lnRef idx="0">
+                        <a:scrgbClr r="0" g="0" b="0"/>
+                      </a:lnRef>
+                      <a:fillRef idx="0">
+                        <a:scrgbClr r="0" g="0" b="0"/>
+                      </a:fillRef>
+                      <a:effectRef idx="0">
+                        <a:scrgbClr r="0" g="0" b="0"/>
+                      </a:effectRef>
                       <a:fontRef idx="minor"/>
                     </wps:style>
                     <wps:bodyPr/>
@@ -1461,10 +1448,15 @@
           <w:pict/>
         </mc:Fallback>
       </mc:AlternateContent>
+    </w:r>
+    <w:r>
+      <w:rPr>
+        <w:noProof/>
+      </w:rPr>
       <mc:AlternateContent>
         <mc:Choice Requires="wps">
           <w:drawing>
-            <wp:anchor behindDoc="1" distT="0" distB="2540" distL="0" distR="1270" simplePos="0" locked="0" layoutInCell="0" allowOverlap="1" relativeHeight="5" wp14:anchorId="7B37B321">
+            <wp:anchor distT="0" distB="2540" distL="0" distR="1270" simplePos="0" relativeHeight="251659264" behindDoc="1" locked="0" layoutInCell="0" allowOverlap="1" wp14:anchorId="465D6428" wp14:editId="07D82E8C">
               <wp:simplePos x="0" y="0"/>
               <wp:positionH relativeFrom="column">
                 <wp:posOffset>-671195</wp:posOffset>
@@ -1476,6 +1468,7 @@
               <wp:effectExtent l="635" t="635" r="0" b="0"/>
               <wp:wrapNone/>
               <wp:docPr id="4" name="Graphic 3"/>
+              <wp:cNvGraphicFramePr/>
               <a:graphic xmlns:a="http://schemas.openxmlformats.org/drawingml/2006/main">
                 <a:graphicData uri="http://schemas.microsoft.com/office/word/2010/wordprocessingShape">
                   <wps:wsp>
@@ -1489,6 +1482,7 @@
                         <a:avLst/>
                         <a:gdLst/>
                         <a:ahLst/>
+                        <a:cxnLst/>
                         <a:rect l="l" t="t" r="r" b="b"/>
                         <a:pathLst>
                           <a:path w="2487295" h="466725">
@@ -1944,16 +1938,22 @@
                         </a:pathLst>
                       </a:custGeom>
                       <a:solidFill>
-                        <a:srgbClr val="ffffff"/>
+                        <a:srgbClr val="FFFFFF"/>
                       </a:solidFill>
                       <a:ln w="0">
                         <a:noFill/>
                       </a:ln>
                     </wps:spPr>
                     <wps:style>
-                      <a:lnRef idx="0"/>
-                      <a:fillRef idx="0"/>
-                      <a:effectRef idx="0"/>
+                      <a:lnRef idx="0">
+                        <a:scrgbClr r="0" g="0" b="0"/>
+                      </a:lnRef>
+                      <a:fillRef idx="0">
+                        <a:scrgbClr r="0" g="0" b="0"/>
+                      </a:fillRef>
+                      <a:effectRef idx="0">
+                        <a:scrgbClr r="0" g="0" b="0"/>
+                      </a:effectRef>
                       <a:fontRef idx="minor"/>
                     </wps:style>
                     <wps:bodyPr/>
@@ -1973,8 +1973,11 @@
 </file>
 
 <file path=word/numbering.xml><?xml version="1.0" encoding="utf-8"?>
-<w:numbering xmlns:w="http://schemas.openxmlformats.org/wordprocessingml/2006/main" xmlns:o="urn:schemas-microsoft-com:office:office" xmlns:r="http://schemas.openxmlformats.org/officeDocument/2006/relationships" xmlns:v="urn:schemas-microsoft-com:vml" xmlns:mc="http://schemas.openxmlformats.org/markup-compatibility/2006" xmlns:w14="http://schemas.microsoft.com/office/word/2010/wordml" mc:Ignorable="w14">
-  <w:abstractNum w:abstractNumId="1">
+<w:numbering xmlns:wpc="http://schemas.microsoft.com/office/word/2010/wordprocessingCanvas" xmlns:cx="http://schemas.microsoft.com/office/drawing/2014/chartex" xmlns:cx1="http://schemas.microsoft.com/office/drawing/2015/9/8/chartex" xmlns:cx2="http://schemas.microsoft.com/office/drawing/2015/10/21/chartex" xmlns:cx3="http://schemas.microsoft.com/office/drawing/2016/5/9/chartex" xmlns:cx4="http://schemas.microsoft.com/office/drawing/2016/5/10/chartex" xmlns:cx5="http://schemas.microsoft.com/office/drawing/2016/5/11/chartex" xmlns:cx6="http://schemas.microsoft.com/office/drawing/2016/5/12/chartex" xmlns:cx7="http://schemas.microsoft.com/office/drawing/2016/5/13/chartex" xmlns:cx8="http://schemas.microsoft.com/office/drawing/2016/5/14/chartex" xmlns:mc="http://schemas.openxmlformats.org/markup-compatibility/2006" xmlns:aink="http://schemas.microsoft.com/office/drawing/2016/ink" xmlns:am3d="http://schemas.microsoft.com/office/drawing/2017/model3d" xmlns:o="urn:schemas-microsoft-com:office:office" xmlns:oel="http://schemas.microsoft.com/office/2019/extlst" xmlns:r="http://schemas.openxmlformats.org/officeDocument/2006/relationships" xmlns:m="http://schemas.openxmlformats.org/officeDocument/2006/math" xmlns:v="urn:schemas-microsoft-com:vml" xmlns:wp14="http://schemas.microsoft.com/office/word/2010/wordprocessingDrawing" xmlns:wp="http://schemas.openxmlformats.org/drawingml/2006/wordprocessingDrawing" xmlns:w10="urn:schemas-microsoft-com:office:word" xmlns:w="http://schemas.openxmlformats.org/wordprocessingml/2006/main" xmlns:w14="http://schemas.microsoft.com/office/word/2010/wordml" xmlns:w15="http://schemas.microsoft.com/office/word/2012/wordml" xmlns:w16cex="http://schemas.microsoft.com/office/word/2018/wordml/cex" xmlns:w16cid="http://schemas.microsoft.com/office/word/2016/wordml/cid" xmlns:w16="http://schemas.microsoft.com/office/word/2018/wordml" xmlns:w16du="http://schemas.microsoft.com/office/word/2023/wordml/word16du" xmlns:w16sdtdh="http://schemas.microsoft.com/office/word/2020/wordml/sdtdatahash" xmlns:w16se="http://schemas.microsoft.com/office/word/2015/wordml/symex" xmlns:wpg="http://schemas.microsoft.com/office/word/2010/wordprocessingGroup" xmlns:wpi="http://schemas.microsoft.com/office/word/2010/wordprocessingInk" xmlns:wne="http://schemas.microsoft.com/office/word/2006/wordml" xmlns:wps="http://schemas.microsoft.com/office/word/2010/wordprocessingShape" mc:Ignorable="w14 w15 w16se w16cid w16 w16cex w16sdtdh w16du wp14">
+  <w:abstractNum w:abstractNumId="0" w15:restartNumberingAfterBreak="0">
+    <w:nsid w:val="2C4D4257"/>
+    <w:multiLevelType w:val="multilevel"/>
+    <w:tmpl w:val="96F0F4BE"/>
     <w:lvl w:ilvl="0">
       <w:numFmt w:val="bullet"/>
       <w:lvlText w:val="-"/>
@@ -2110,7 +2113,10 @@
       </w:rPr>
     </w:lvl>
   </w:abstractNum>
-  <w:abstractNum w:abstractNumId="2">
+  <w:abstractNum w:abstractNumId="1" w15:restartNumberingAfterBreak="0">
+    <w:nsid w:val="74750266"/>
+    <w:multiLevelType w:val="multilevel"/>
+    <w:tmpl w:val="5C62B148"/>
     <w:lvl w:ilvl="0">
       <w:start w:val="1"/>
       <w:numFmt w:val="none"/>
@@ -2121,7 +2127,7 @@
         <w:tabs>
           <w:tab w:val="num" w:pos="0"/>
         </w:tabs>
-        <w:ind w:left="0" w:hanging="0"/>
+        <w:ind w:left="0" w:firstLine="0"/>
       </w:pPr>
     </w:lvl>
     <w:lvl w:ilvl="1">
@@ -2134,7 +2140,7 @@
         <w:tabs>
           <w:tab w:val="num" w:pos="0"/>
         </w:tabs>
-        <w:ind w:left="0" w:hanging="0"/>
+        <w:ind w:left="0" w:firstLine="0"/>
       </w:pPr>
     </w:lvl>
     <w:lvl w:ilvl="2">
@@ -2147,7 +2153,7 @@
         <w:tabs>
           <w:tab w:val="num" w:pos="0"/>
         </w:tabs>
-        <w:ind w:left="0" w:hanging="0"/>
+        <w:ind w:left="0" w:firstLine="0"/>
       </w:pPr>
     </w:lvl>
     <w:lvl w:ilvl="3">
@@ -2160,7 +2166,7 @@
         <w:tabs>
           <w:tab w:val="num" w:pos="0"/>
         </w:tabs>
-        <w:ind w:left="0" w:hanging="0"/>
+        <w:ind w:left="0" w:firstLine="0"/>
       </w:pPr>
     </w:lvl>
     <w:lvl w:ilvl="4">
@@ -2173,7 +2179,7 @@
         <w:tabs>
           <w:tab w:val="num" w:pos="0"/>
         </w:tabs>
-        <w:ind w:left="0" w:hanging="0"/>
+        <w:ind w:left="0" w:firstLine="0"/>
       </w:pPr>
     </w:lvl>
     <w:lvl w:ilvl="5">
@@ -2186,7 +2192,7 @@
         <w:tabs>
           <w:tab w:val="num" w:pos="0"/>
         </w:tabs>
-        <w:ind w:left="0" w:hanging="0"/>
+        <w:ind w:left="0" w:firstLine="0"/>
       </w:pPr>
     </w:lvl>
     <w:lvl w:ilvl="6">
@@ -2199,7 +2205,7 @@
         <w:tabs>
           <w:tab w:val="num" w:pos="0"/>
         </w:tabs>
-        <w:ind w:left="0" w:hanging="0"/>
+        <w:ind w:left="0" w:firstLine="0"/>
       </w:pPr>
     </w:lvl>
     <w:lvl w:ilvl="7">
@@ -2212,7 +2218,7 @@
         <w:tabs>
           <w:tab w:val="num" w:pos="0"/>
         </w:tabs>
-        <w:ind w:left="0" w:hanging="0"/>
+        <w:ind w:left="0" w:firstLine="0"/>
       </w:pPr>
     </w:lvl>
     <w:lvl w:ilvl="8">
@@ -2225,25 +2231,25 @@
         <w:tabs>
           <w:tab w:val="num" w:pos="0"/>
         </w:tabs>
-        <w:ind w:left="0" w:hanging="0"/>
+        <w:ind w:left="0" w:firstLine="0"/>
       </w:pPr>
     </w:lvl>
   </w:abstractNum>
-  <w:num w:numId="1">
+  <w:num w:numId="1" w16cid:durableId="1686051774">
+    <w:abstractNumId w:val="0"/>
+  </w:num>
+  <w:num w:numId="2" w16cid:durableId="1660882813">
     <w:abstractNumId w:val="1"/>
-  </w:num>
-  <w:num w:numId="2">
-    <w:abstractNumId w:val="2"/>
   </w:num>
 </w:numbering>
 </file>
 
 <file path=word/styles.xml><?xml version="1.0" encoding="utf-8"?>
-<w:styles xmlns:w="http://schemas.openxmlformats.org/wordprocessingml/2006/main" xmlns:w14="http://schemas.microsoft.com/office/word/2010/wordml" xmlns:mc="http://schemas.openxmlformats.org/markup-compatibility/2006" mc:Ignorable="w14">
+<w:styles xmlns:mc="http://schemas.openxmlformats.org/markup-compatibility/2006" xmlns:r="http://schemas.openxmlformats.org/officeDocument/2006/relationships" xmlns:w="http://schemas.openxmlformats.org/wordprocessingml/2006/main" xmlns:w14="http://schemas.microsoft.com/office/word/2010/wordml" xmlns:w15="http://schemas.microsoft.com/office/word/2012/wordml" xmlns:w16cex="http://schemas.microsoft.com/office/word/2018/wordml/cex" xmlns:w16cid="http://schemas.microsoft.com/office/word/2016/wordml/cid" xmlns:w16="http://schemas.microsoft.com/office/word/2018/wordml" xmlns:w16du="http://schemas.microsoft.com/office/word/2023/wordml/word16du" xmlns:w16sdtdh="http://schemas.microsoft.com/office/word/2020/wordml/sdtdatahash" xmlns:w16se="http://schemas.microsoft.com/office/word/2015/wordml/symex" mc:Ignorable="w14 w15 w16se w16cid w16 w16cex w16sdtdh w16du">
   <w:docDefaults>
     <w:rPrDefault>
       <w:rPr>
-        <w:rFonts w:ascii="Aptos" w:hAnsi="Aptos" w:eastAsia="等线" w:cs="" w:asciiTheme="minorHAnsi" w:cstheme="minorBidi" w:eastAsiaTheme="minorEastAsia" w:hAnsiTheme="minorHAnsi"/>
+        <w:rFonts w:asciiTheme="minorHAnsi" w:eastAsiaTheme="minorEastAsia" w:hAnsiTheme="minorHAnsi" w:cstheme="minorBidi"/>
         <w:kern w:val="2"/>
         <w:sz w:val="24"/>
         <w:szCs w:val="24"/>
@@ -2253,21 +2259,21 @@
     </w:rPrDefault>
     <w:pPrDefault>
       <w:pPr>
-        <w:suppressAutoHyphens w:val="true"/>
+        <w:suppressAutoHyphens/>
       </w:pPr>
     </w:pPrDefault>
   </w:docDefaults>
   <w:latentStyles w:defLockedState="0" w:defUIPriority="99" w:defSemiHidden="0" w:defUnhideWhenUsed="0" w:defQFormat="0" w:count="376">
     <w:lsdException w:name="Normal" w:uiPriority="0" w:qFormat="1"/>
     <w:lsdException w:name="heading 1" w:uiPriority="9" w:qFormat="1"/>
-    <w:lsdException w:name="heading 2" w:uiPriority="9" w:semiHidden="1" w:unhideWhenUsed="1" w:qFormat="1"/>
-    <w:lsdException w:name="heading 3" w:uiPriority="9" w:semiHidden="1" w:unhideWhenUsed="1" w:qFormat="1"/>
-    <w:lsdException w:name="heading 4" w:uiPriority="9" w:semiHidden="1" w:unhideWhenUsed="1" w:qFormat="1"/>
-    <w:lsdException w:name="heading 5" w:uiPriority="9" w:semiHidden="1" w:unhideWhenUsed="1" w:qFormat="1"/>
-    <w:lsdException w:name="heading 6" w:uiPriority="9" w:semiHidden="1" w:unhideWhenUsed="1" w:qFormat="1"/>
-    <w:lsdException w:name="heading 7" w:uiPriority="9" w:semiHidden="1" w:unhideWhenUsed="1" w:qFormat="1"/>
-    <w:lsdException w:name="heading 8" w:uiPriority="9" w:semiHidden="1" w:unhideWhenUsed="1" w:qFormat="1"/>
-    <w:lsdException w:name="heading 9" w:uiPriority="9" w:semiHidden="1" w:unhideWhenUsed="1" w:qFormat="1"/>
+    <w:lsdException w:name="heading 2" w:semiHidden="1" w:uiPriority="9" w:unhideWhenUsed="1" w:qFormat="1"/>
+    <w:lsdException w:name="heading 3" w:semiHidden="1" w:uiPriority="9" w:unhideWhenUsed="1" w:qFormat="1"/>
+    <w:lsdException w:name="heading 4" w:semiHidden="1" w:uiPriority="9" w:unhideWhenUsed="1" w:qFormat="1"/>
+    <w:lsdException w:name="heading 5" w:semiHidden="1" w:uiPriority="9" w:unhideWhenUsed="1" w:qFormat="1"/>
+    <w:lsdException w:name="heading 6" w:semiHidden="1" w:uiPriority="9" w:unhideWhenUsed="1" w:qFormat="1"/>
+    <w:lsdException w:name="heading 7" w:semiHidden="1" w:uiPriority="9" w:unhideWhenUsed="1" w:qFormat="1"/>
+    <w:lsdException w:name="heading 8" w:semiHidden="1" w:uiPriority="9" w:unhideWhenUsed="1" w:qFormat="1"/>
+    <w:lsdException w:name="heading 9" w:semiHidden="1" w:uiPriority="9" w:unhideWhenUsed="1" w:qFormat="1"/>
     <w:lsdException w:name="index 1" w:semiHidden="1" w:unhideWhenUsed="1"/>
     <w:lsdException w:name="index 2" w:semiHidden="1" w:unhideWhenUsed="1"/>
     <w:lsdException w:name="index 3" w:semiHidden="1" w:unhideWhenUsed="1"/>
@@ -2277,22 +2283,22 @@
     <w:lsdException w:name="index 7" w:semiHidden="1" w:unhideWhenUsed="1"/>
     <w:lsdException w:name="index 8" w:semiHidden="1" w:unhideWhenUsed="1"/>
     <w:lsdException w:name="index 9" w:semiHidden="1" w:unhideWhenUsed="1"/>
-    <w:lsdException w:name="toc 1" w:uiPriority="39" w:semiHidden="1" w:unhideWhenUsed="1"/>
-    <w:lsdException w:name="toc 2" w:uiPriority="39" w:semiHidden="1" w:unhideWhenUsed="1"/>
-    <w:lsdException w:name="toc 3" w:uiPriority="39" w:semiHidden="1" w:unhideWhenUsed="1"/>
-    <w:lsdException w:name="toc 4" w:uiPriority="39" w:semiHidden="1" w:unhideWhenUsed="1"/>
-    <w:lsdException w:name="toc 5" w:uiPriority="39" w:semiHidden="1" w:unhideWhenUsed="1"/>
-    <w:lsdException w:name="toc 6" w:uiPriority="39" w:semiHidden="1" w:unhideWhenUsed="1"/>
-    <w:lsdException w:name="toc 7" w:uiPriority="39" w:semiHidden="1" w:unhideWhenUsed="1"/>
-    <w:lsdException w:name="toc 8" w:uiPriority="39" w:semiHidden="1" w:unhideWhenUsed="1"/>
-    <w:lsdException w:name="toc 9" w:uiPriority="39" w:semiHidden="1" w:unhideWhenUsed="1"/>
+    <w:lsdException w:name="toc 1" w:semiHidden="1" w:uiPriority="39" w:unhideWhenUsed="1"/>
+    <w:lsdException w:name="toc 2" w:semiHidden="1" w:uiPriority="39" w:unhideWhenUsed="1"/>
+    <w:lsdException w:name="toc 3" w:semiHidden="1" w:uiPriority="39" w:unhideWhenUsed="1"/>
+    <w:lsdException w:name="toc 4" w:semiHidden="1" w:uiPriority="39" w:unhideWhenUsed="1"/>
+    <w:lsdException w:name="toc 5" w:semiHidden="1" w:uiPriority="39" w:unhideWhenUsed="1"/>
+    <w:lsdException w:name="toc 6" w:semiHidden="1" w:uiPriority="39" w:unhideWhenUsed="1"/>
+    <w:lsdException w:name="toc 7" w:semiHidden="1" w:uiPriority="39" w:unhideWhenUsed="1"/>
+    <w:lsdException w:name="toc 8" w:semiHidden="1" w:uiPriority="39" w:unhideWhenUsed="1"/>
+    <w:lsdException w:name="toc 9" w:semiHidden="1" w:uiPriority="39" w:unhideWhenUsed="1"/>
     <w:lsdException w:name="Normal Indent" w:semiHidden="1" w:unhideWhenUsed="1"/>
     <w:lsdException w:name="footnote text" w:semiHidden="1" w:unhideWhenUsed="1"/>
     <w:lsdException w:name="annotation text" w:semiHidden="1" w:unhideWhenUsed="1"/>
     <w:lsdException w:name="header" w:semiHidden="1" w:unhideWhenUsed="1"/>
     <w:lsdException w:name="footer" w:semiHidden="1" w:unhideWhenUsed="1"/>
     <w:lsdException w:name="index heading" w:semiHidden="1" w:unhideWhenUsed="1"/>
-    <w:lsdException w:name="caption" w:uiPriority="35" w:semiHidden="1" w:unhideWhenUsed="1" w:qFormat="1"/>
+    <w:lsdException w:name="caption" w:semiHidden="1" w:uiPriority="35" w:unhideWhenUsed="1" w:qFormat="1"/>
     <w:lsdException w:name="table of figures" w:semiHidden="1" w:unhideWhenUsed="1"/>
     <w:lsdException w:name="envelope address" w:semiHidden="1" w:unhideWhenUsed="1"/>
     <w:lsdException w:name="envelope return" w:semiHidden="1" w:unhideWhenUsed="1"/>
@@ -2323,7 +2329,7 @@
     <w:lsdException w:name="Title" w:uiPriority="10" w:qFormat="1"/>
     <w:lsdException w:name="Closing" w:semiHidden="1" w:unhideWhenUsed="1"/>
     <w:lsdException w:name="Signature" w:semiHidden="1" w:unhideWhenUsed="1"/>
-    <w:lsdException w:name="Default Paragraph Font" w:uiPriority="1" w:semiHidden="1" w:unhideWhenUsed="1"/>
+    <w:lsdException w:name="Default Paragraph Font" w:semiHidden="1" w:uiPriority="1" w:unhideWhenUsed="1"/>
     <w:lsdException w:name="Body Text" w:semiHidden="1" w:unhideWhenUsed="1"/>
     <w:lsdException w:name="Body Text Indent" w:semiHidden="1" w:unhideWhenUsed="1"/>
     <w:lsdException w:name="List Continue" w:semiHidden="1" w:unhideWhenUsed="1"/>
@@ -2523,8 +2529,8 @@
     <w:lsdException w:name="Subtle Reference" w:uiPriority="31" w:qFormat="1"/>
     <w:lsdException w:name="Intense Reference" w:uiPriority="32" w:qFormat="1"/>
     <w:lsdException w:name="Book Title" w:uiPriority="33" w:qFormat="1"/>
-    <w:lsdException w:name="Bibliography" w:uiPriority="37" w:semiHidden="1" w:unhideWhenUsed="1"/>
-    <w:lsdException w:name="TOC Heading" w:uiPriority="39" w:semiHidden="1" w:unhideWhenUsed="1" w:qFormat="1"/>
+    <w:lsdException w:name="Bibliography" w:semiHidden="1" w:uiPriority="37" w:unhideWhenUsed="1"/>
+    <w:lsdException w:name="TOC Heading" w:semiHidden="1" w:uiPriority="39" w:unhideWhenUsed="1" w:qFormat="1"/>
     <w:lsdException w:name="Plain Table 1" w:uiPriority="41"/>
     <w:lsdException w:name="Plain Table 2" w:uiPriority="42"/>
     <w:lsdException w:name="Plain Table 3" w:uiPriority="43"/>
@@ -2635,48 +2641,36 @@
     <w:lsdException w:name="Unresolved Mention" w:semiHidden="1" w:unhideWhenUsed="1"/>
     <w:lsdException w:name="Smart Link" w:semiHidden="1" w:unhideWhenUsed="1"/>
   </w:latentStyles>
-  <w:style w:type="paragraph" w:styleId="Normal" w:default="1">
+  <w:style w:type="paragraph" w:default="1" w:styleId="Normal">
     <w:name w:val="Normal"/>
     <w:qFormat/>
     <w:pPr>
-      <w:widowControl/>
-      <w:bidi w:val="0"/>
-      <w:spacing w:lineRule="auto" w:line="276" w:before="0" w:after="160"/>
-      <w:jc w:val="left"/>
+      <w:spacing w:after="160" w:line="276" w:lineRule="auto"/>
     </w:pPr>
-    <w:rPr>
-      <w:rFonts w:ascii="Aptos" w:hAnsi="Aptos" w:eastAsia="等线" w:cs="" w:asciiTheme="minorHAnsi" w:cstheme="minorBidi" w:eastAsiaTheme="minorEastAsia" w:hAnsiTheme="minorHAnsi"/>
-      <w:color w:val="auto"/>
-      <w:kern w:val="2"/>
-      <w:sz w:val="24"/>
-      <w:szCs w:val="24"/>
-      <w:lang w:val="en-AU" w:eastAsia="zh-CN" w:bidi="ar-SA"/>
-      <w14:ligatures w14:val="standardContextual"/>
-    </w:rPr>
   </w:style>
   <w:style w:type="paragraph" w:styleId="Heading1">
-    <w:name w:val="Heading 1"/>
+    <w:name w:val="heading 1"/>
     <w:basedOn w:val="Normal"/>
     <w:next w:val="Normal"/>
     <w:link w:val="Heading1Char"/>
     <w:uiPriority w:val="9"/>
     <w:qFormat/>
-    <w:rsid w:val="00a10b2e"/>
+    <w:rsid w:val="00A10B2E"/>
     <w:pPr>
-      <w:keepNext w:val="true"/>
+      <w:keepNext/>
       <w:keepLines/>
       <w:spacing w:before="360" w:after="80"/>
       <w:outlineLvl w:val="0"/>
     </w:pPr>
     <w:rPr>
-      <w:rFonts w:ascii="Aptos Display" w:hAnsi="Aptos Display" w:eastAsia="等线 Light" w:cs="" w:asciiTheme="majorHAnsi" w:cstheme="majorBidi" w:eastAsiaTheme="majorEastAsia" w:hAnsiTheme="majorHAnsi"/>
-      <w:color w:val="0F4761" w:themeColor="accent1" w:themeShade="bf"/>
+      <w:rFonts w:asciiTheme="majorHAnsi" w:eastAsiaTheme="majorEastAsia" w:hAnsiTheme="majorHAnsi" w:cstheme="majorBidi"/>
+      <w:color w:val="0F4761" w:themeColor="accent1" w:themeShade="BF"/>
       <w:sz w:val="40"/>
       <w:szCs w:val="40"/>
     </w:rPr>
   </w:style>
   <w:style w:type="paragraph" w:styleId="Heading2">
-    <w:name w:val="Heading 2"/>
+    <w:name w:val="heading 2"/>
     <w:basedOn w:val="Normal"/>
     <w:next w:val="Normal"/>
     <w:link w:val="Heading2Char"/>
@@ -2684,22 +2678,22 @@
     <w:semiHidden/>
     <w:unhideWhenUsed/>
     <w:qFormat/>
-    <w:rsid w:val="00a10b2e"/>
+    <w:rsid w:val="00A10B2E"/>
     <w:pPr>
-      <w:keepNext w:val="true"/>
+      <w:keepNext/>
       <w:keepLines/>
       <w:spacing w:before="160" w:after="80"/>
       <w:outlineLvl w:val="1"/>
     </w:pPr>
     <w:rPr>
-      <w:rFonts w:ascii="Aptos Display" w:hAnsi="Aptos Display" w:eastAsia="等线 Light" w:cs="" w:asciiTheme="majorHAnsi" w:cstheme="majorBidi" w:eastAsiaTheme="majorEastAsia" w:hAnsiTheme="majorHAnsi"/>
-      <w:color w:val="0F4761" w:themeColor="accent1" w:themeShade="bf"/>
+      <w:rFonts w:asciiTheme="majorHAnsi" w:eastAsiaTheme="majorEastAsia" w:hAnsiTheme="majorHAnsi" w:cstheme="majorBidi"/>
+      <w:color w:val="0F4761" w:themeColor="accent1" w:themeShade="BF"/>
       <w:sz w:val="32"/>
       <w:szCs w:val="32"/>
     </w:rPr>
   </w:style>
   <w:style w:type="paragraph" w:styleId="Heading3">
-    <w:name w:val="Heading 3"/>
+    <w:name w:val="heading 3"/>
     <w:basedOn w:val="Normal"/>
     <w:next w:val="Normal"/>
     <w:link w:val="Heading3Char"/>
@@ -2707,22 +2701,22 @@
     <w:semiHidden/>
     <w:unhideWhenUsed/>
     <w:qFormat/>
-    <w:rsid w:val="00a10b2e"/>
+    <w:rsid w:val="00A10B2E"/>
     <w:pPr>
-      <w:keepNext w:val="true"/>
+      <w:keepNext/>
       <w:keepLines/>
       <w:spacing w:before="160" w:after="80"/>
       <w:outlineLvl w:val="2"/>
     </w:pPr>
     <w:rPr>
-      <w:rFonts w:eastAsia="等线 Light" w:cs="" w:cstheme="majorBidi" w:eastAsiaTheme="majorEastAsia"/>
-      <w:color w:val="0F4761" w:themeColor="accent1" w:themeShade="bf"/>
+      <w:rFonts w:eastAsiaTheme="majorEastAsia" w:cstheme="majorBidi"/>
+      <w:color w:val="0F4761" w:themeColor="accent1" w:themeShade="BF"/>
       <w:sz w:val="28"/>
       <w:szCs w:val="28"/>
     </w:rPr>
   </w:style>
   <w:style w:type="paragraph" w:styleId="Heading4">
-    <w:name w:val="Heading 4"/>
+    <w:name w:val="heading 4"/>
     <w:basedOn w:val="Normal"/>
     <w:next w:val="Normal"/>
     <w:link w:val="Heading4Char"/>
@@ -2730,22 +2724,22 @@
     <w:semiHidden/>
     <w:unhideWhenUsed/>
     <w:qFormat/>
-    <w:rsid w:val="00a10b2e"/>
+    <w:rsid w:val="00A10B2E"/>
     <w:pPr>
-      <w:keepNext w:val="true"/>
+      <w:keepNext/>
       <w:keepLines/>
       <w:spacing w:before="80" w:after="40"/>
       <w:outlineLvl w:val="3"/>
     </w:pPr>
     <w:rPr>
-      <w:rFonts w:eastAsia="等线 Light" w:cs="" w:cstheme="majorBidi" w:eastAsiaTheme="majorEastAsia"/>
+      <w:rFonts w:eastAsiaTheme="majorEastAsia" w:cstheme="majorBidi"/>
       <w:i/>
       <w:iCs/>
-      <w:color w:val="0F4761" w:themeColor="accent1" w:themeShade="bf"/>
+      <w:color w:val="0F4761" w:themeColor="accent1" w:themeShade="BF"/>
     </w:rPr>
   </w:style>
   <w:style w:type="paragraph" w:styleId="Heading5">
-    <w:name w:val="Heading 5"/>
+    <w:name w:val="heading 5"/>
     <w:basedOn w:val="Normal"/>
     <w:next w:val="Normal"/>
     <w:link w:val="Heading5Char"/>
@@ -2753,20 +2747,20 @@
     <w:semiHidden/>
     <w:unhideWhenUsed/>
     <w:qFormat/>
-    <w:rsid w:val="00a10b2e"/>
+    <w:rsid w:val="00A10B2E"/>
     <w:pPr>
-      <w:keepNext w:val="true"/>
+      <w:keepNext/>
       <w:keepLines/>
       <w:spacing w:before="80" w:after="40"/>
       <w:outlineLvl w:val="4"/>
     </w:pPr>
     <w:rPr>
-      <w:rFonts w:eastAsia="等线 Light" w:cs="" w:cstheme="majorBidi" w:eastAsiaTheme="majorEastAsia"/>
-      <w:color w:val="0F4761" w:themeColor="accent1" w:themeShade="bf"/>
+      <w:rFonts w:eastAsiaTheme="majorEastAsia" w:cstheme="majorBidi"/>
+      <w:color w:val="0F4761" w:themeColor="accent1" w:themeShade="BF"/>
     </w:rPr>
   </w:style>
   <w:style w:type="paragraph" w:styleId="Heading6">
-    <w:name w:val="Heading 6"/>
+    <w:name w:val="heading 6"/>
     <w:basedOn w:val="Normal"/>
     <w:next w:val="Normal"/>
     <w:link w:val="Heading6Char"/>
@@ -2774,22 +2768,22 @@
     <w:semiHidden/>
     <w:unhideWhenUsed/>
     <w:qFormat/>
-    <w:rsid w:val="00a10b2e"/>
+    <w:rsid w:val="00A10B2E"/>
     <w:pPr>
-      <w:keepNext w:val="true"/>
+      <w:keepNext/>
       <w:keepLines/>
       <w:spacing w:before="40" w:after="0"/>
       <w:outlineLvl w:val="5"/>
     </w:pPr>
     <w:rPr>
-      <w:rFonts w:eastAsia="等线 Light" w:cs="" w:cstheme="majorBidi" w:eastAsiaTheme="majorEastAsia"/>
+      <w:rFonts w:eastAsiaTheme="majorEastAsia" w:cstheme="majorBidi"/>
       <w:i/>
       <w:iCs/>
-      <w:color w:val="595959" w:themeColor="text1" w:themeTint="a6"/>
+      <w:color w:val="595959" w:themeColor="text1" w:themeTint="A6"/>
     </w:rPr>
   </w:style>
   <w:style w:type="paragraph" w:styleId="Heading7">
-    <w:name w:val="Heading 7"/>
+    <w:name w:val="heading 7"/>
     <w:basedOn w:val="Normal"/>
     <w:next w:val="Normal"/>
     <w:link w:val="Heading7Char"/>
@@ -2797,20 +2791,20 @@
     <w:semiHidden/>
     <w:unhideWhenUsed/>
     <w:qFormat/>
-    <w:rsid w:val="00a10b2e"/>
+    <w:rsid w:val="00A10B2E"/>
     <w:pPr>
-      <w:keepNext w:val="true"/>
+      <w:keepNext/>
       <w:keepLines/>
       <w:spacing w:before="40" w:after="0"/>
       <w:outlineLvl w:val="6"/>
     </w:pPr>
     <w:rPr>
-      <w:rFonts w:eastAsia="等线 Light" w:cs="" w:cstheme="majorBidi" w:eastAsiaTheme="majorEastAsia"/>
-      <w:color w:val="595959" w:themeColor="text1" w:themeTint="a6"/>
+      <w:rFonts w:eastAsiaTheme="majorEastAsia" w:cstheme="majorBidi"/>
+      <w:color w:val="595959" w:themeColor="text1" w:themeTint="A6"/>
     </w:rPr>
   </w:style>
   <w:style w:type="paragraph" w:styleId="Heading8">
-    <w:name w:val="Heading 8"/>
+    <w:name w:val="heading 8"/>
     <w:basedOn w:val="Normal"/>
     <w:next w:val="Normal"/>
     <w:link w:val="Heading8Char"/>
@@ -2818,22 +2812,22 @@
     <w:semiHidden/>
     <w:unhideWhenUsed/>
     <w:qFormat/>
-    <w:rsid w:val="00a10b2e"/>
+    <w:rsid w:val="00A10B2E"/>
     <w:pPr>
-      <w:keepNext w:val="true"/>
+      <w:keepNext/>
       <w:keepLines/>
-      <w:spacing w:before="0" w:after="0"/>
+      <w:spacing w:after="0"/>
       <w:outlineLvl w:val="7"/>
     </w:pPr>
     <w:rPr>
-      <w:rFonts w:eastAsia="等线 Light" w:cs="" w:cstheme="majorBidi" w:eastAsiaTheme="majorEastAsia"/>
+      <w:rFonts w:eastAsiaTheme="majorEastAsia" w:cstheme="majorBidi"/>
       <w:i/>
       <w:iCs/>
-      <w:color w:val="272727" w:themeColor="text1" w:themeTint="d8"/>
+      <w:color w:val="272727" w:themeColor="text1" w:themeTint="D8"/>
     </w:rPr>
   </w:style>
   <w:style w:type="paragraph" w:styleId="Heading9">
-    <w:name w:val="Heading 9"/>
+    <w:name w:val="heading 9"/>
     <w:basedOn w:val="Normal"/>
     <w:next w:val="Normal"/>
     <w:link w:val="Heading9Char"/>
@@ -2841,195 +2835,214 @@
     <w:semiHidden/>
     <w:unhideWhenUsed/>
     <w:qFormat/>
-    <w:rsid w:val="00a10b2e"/>
+    <w:rsid w:val="00A10B2E"/>
     <w:pPr>
-      <w:keepNext w:val="true"/>
+      <w:keepNext/>
       <w:keepLines/>
-      <w:spacing w:before="0" w:after="0"/>
+      <w:spacing w:after="0"/>
       <w:outlineLvl w:val="8"/>
     </w:pPr>
     <w:rPr>
-      <w:rFonts w:eastAsia="等线 Light" w:cs="" w:cstheme="majorBidi" w:eastAsiaTheme="majorEastAsia"/>
-      <w:color w:val="272727" w:themeColor="text1" w:themeTint="d8"/>
+      <w:rFonts w:eastAsiaTheme="majorEastAsia" w:cstheme="majorBidi"/>
+      <w:color w:val="272727" w:themeColor="text1" w:themeTint="D8"/>
     </w:rPr>
   </w:style>
-  <w:style w:type="character" w:styleId="DefaultParagraphFont" w:default="1">
+  <w:style w:type="character" w:default="1" w:styleId="DefaultParagraphFont">
     <w:name w:val="Default Paragraph Font"/>
     <w:uiPriority w:val="1"/>
     <w:semiHidden/>
     <w:unhideWhenUsed/>
-    <w:qFormat/>
-    <w:rPr/>
-  </w:style>
-  <w:style w:type="character" w:styleId="Heading1Char" w:customStyle="1">
+  </w:style>
+  <w:style w:type="table" w:default="1" w:styleId="TableNormal">
+    <w:name w:val="Normal Table"/>
+    <w:uiPriority w:val="99"/>
+    <w:semiHidden/>
+    <w:unhideWhenUsed/>
+    <w:tblPr>
+      <w:tblInd w:w="0" w:type="dxa"/>
+      <w:tblCellMar>
+        <w:top w:w="0" w:type="dxa"/>
+        <w:left w:w="108" w:type="dxa"/>
+        <w:bottom w:w="0" w:type="dxa"/>
+        <w:right w:w="108" w:type="dxa"/>
+      </w:tblCellMar>
+    </w:tblPr>
+  </w:style>
+  <w:style w:type="numbering" w:default="1" w:styleId="NoList">
+    <w:name w:val="No List"/>
+    <w:uiPriority w:val="99"/>
+    <w:semiHidden/>
+    <w:unhideWhenUsed/>
+  </w:style>
+  <w:style w:type="character" w:customStyle="1" w:styleId="Heading1Char">
     <w:name w:val="Heading 1 Char"/>
     <w:basedOn w:val="DefaultParagraphFont"/>
     <w:link w:val="Heading1"/>
     <w:uiPriority w:val="9"/>
     <w:qFormat/>
-    <w:rsid w:val="00a10b2e"/>
+    <w:rsid w:val="00A10B2E"/>
     <w:rPr>
-      <w:rFonts w:ascii="Aptos Display" w:hAnsi="Aptos Display" w:eastAsia="等线 Light" w:cs="" w:asciiTheme="majorHAnsi" w:cstheme="majorBidi" w:eastAsiaTheme="majorEastAsia" w:hAnsiTheme="majorHAnsi"/>
-      <w:color w:val="0F4761" w:themeColor="accent1" w:themeShade="bf"/>
+      <w:rFonts w:asciiTheme="majorHAnsi" w:eastAsiaTheme="majorEastAsia" w:hAnsiTheme="majorHAnsi" w:cstheme="majorBidi"/>
+      <w:color w:val="0F4761" w:themeColor="accent1" w:themeShade="BF"/>
       <w:sz w:val="40"/>
       <w:szCs w:val="40"/>
     </w:rPr>
   </w:style>
-  <w:style w:type="character" w:styleId="Heading2Char" w:customStyle="1">
+  <w:style w:type="character" w:customStyle="1" w:styleId="Heading2Char">
     <w:name w:val="Heading 2 Char"/>
     <w:basedOn w:val="DefaultParagraphFont"/>
     <w:link w:val="Heading2"/>
     <w:uiPriority w:val="9"/>
     <w:semiHidden/>
     <w:qFormat/>
-    <w:rsid w:val="00a10b2e"/>
+    <w:rsid w:val="00A10B2E"/>
     <w:rPr>
-      <w:rFonts w:ascii="Aptos Display" w:hAnsi="Aptos Display" w:eastAsia="等线 Light" w:cs="" w:asciiTheme="majorHAnsi" w:cstheme="majorBidi" w:eastAsiaTheme="majorEastAsia" w:hAnsiTheme="majorHAnsi"/>
-      <w:color w:val="0F4761" w:themeColor="accent1" w:themeShade="bf"/>
+      <w:rFonts w:asciiTheme="majorHAnsi" w:eastAsiaTheme="majorEastAsia" w:hAnsiTheme="majorHAnsi" w:cstheme="majorBidi"/>
+      <w:color w:val="0F4761" w:themeColor="accent1" w:themeShade="BF"/>
       <w:sz w:val="32"/>
       <w:szCs w:val="32"/>
     </w:rPr>
   </w:style>
-  <w:style w:type="character" w:styleId="Heading3Char" w:customStyle="1">
+  <w:style w:type="character" w:customStyle="1" w:styleId="Heading3Char">
     <w:name w:val="Heading 3 Char"/>
     <w:basedOn w:val="DefaultParagraphFont"/>
     <w:link w:val="Heading3"/>
     <w:uiPriority w:val="9"/>
     <w:semiHidden/>
     <w:qFormat/>
-    <w:rsid w:val="00a10b2e"/>
+    <w:rsid w:val="00A10B2E"/>
     <w:rPr>
-      <w:rFonts w:eastAsia="等线 Light" w:cs="" w:cstheme="majorBidi" w:eastAsiaTheme="majorEastAsia"/>
-      <w:color w:val="0F4761" w:themeColor="accent1" w:themeShade="bf"/>
+      <w:rFonts w:eastAsiaTheme="majorEastAsia" w:cstheme="majorBidi"/>
+      <w:color w:val="0F4761" w:themeColor="accent1" w:themeShade="BF"/>
       <w:sz w:val="28"/>
       <w:szCs w:val="28"/>
     </w:rPr>
   </w:style>
-  <w:style w:type="character" w:styleId="Heading4Char" w:customStyle="1">
+  <w:style w:type="character" w:customStyle="1" w:styleId="Heading4Char">
     <w:name w:val="Heading 4 Char"/>
     <w:basedOn w:val="DefaultParagraphFont"/>
     <w:link w:val="Heading4"/>
     <w:uiPriority w:val="9"/>
     <w:semiHidden/>
     <w:qFormat/>
-    <w:rsid w:val="00a10b2e"/>
+    <w:rsid w:val="00A10B2E"/>
     <w:rPr>
-      <w:rFonts w:eastAsia="等线 Light" w:cs="" w:cstheme="majorBidi" w:eastAsiaTheme="majorEastAsia"/>
+      <w:rFonts w:eastAsiaTheme="majorEastAsia" w:cstheme="majorBidi"/>
       <w:i/>
       <w:iCs/>
-      <w:color w:val="0F4761" w:themeColor="accent1" w:themeShade="bf"/>
+      <w:color w:val="0F4761" w:themeColor="accent1" w:themeShade="BF"/>
     </w:rPr>
   </w:style>
-  <w:style w:type="character" w:styleId="Heading5Char" w:customStyle="1">
+  <w:style w:type="character" w:customStyle="1" w:styleId="Heading5Char">
     <w:name w:val="Heading 5 Char"/>
     <w:basedOn w:val="DefaultParagraphFont"/>
     <w:link w:val="Heading5"/>
     <w:uiPriority w:val="9"/>
     <w:semiHidden/>
     <w:qFormat/>
-    <w:rsid w:val="00a10b2e"/>
+    <w:rsid w:val="00A10B2E"/>
     <w:rPr>
-      <w:rFonts w:eastAsia="等线 Light" w:cs="" w:cstheme="majorBidi" w:eastAsiaTheme="majorEastAsia"/>
-      <w:color w:val="0F4761" w:themeColor="accent1" w:themeShade="bf"/>
+      <w:rFonts w:eastAsiaTheme="majorEastAsia" w:cstheme="majorBidi"/>
+      <w:color w:val="0F4761" w:themeColor="accent1" w:themeShade="BF"/>
     </w:rPr>
   </w:style>
-  <w:style w:type="character" w:styleId="Heading6Char" w:customStyle="1">
+  <w:style w:type="character" w:customStyle="1" w:styleId="Heading6Char">
     <w:name w:val="Heading 6 Char"/>
     <w:basedOn w:val="DefaultParagraphFont"/>
     <w:link w:val="Heading6"/>
     <w:uiPriority w:val="9"/>
     <w:semiHidden/>
     <w:qFormat/>
-    <w:rsid w:val="00a10b2e"/>
+    <w:rsid w:val="00A10B2E"/>
     <w:rPr>
-      <w:rFonts w:eastAsia="等线 Light" w:cs="" w:cstheme="majorBidi" w:eastAsiaTheme="majorEastAsia"/>
+      <w:rFonts w:eastAsiaTheme="majorEastAsia" w:cstheme="majorBidi"/>
       <w:i/>
       <w:iCs/>
-      <w:color w:val="595959" w:themeColor="text1" w:themeTint="a6"/>
+      <w:color w:val="595959" w:themeColor="text1" w:themeTint="A6"/>
     </w:rPr>
   </w:style>
-  <w:style w:type="character" w:styleId="Heading7Char" w:customStyle="1">
+  <w:style w:type="character" w:customStyle="1" w:styleId="Heading7Char">
     <w:name w:val="Heading 7 Char"/>
     <w:basedOn w:val="DefaultParagraphFont"/>
     <w:link w:val="Heading7"/>
     <w:uiPriority w:val="9"/>
     <w:semiHidden/>
     <w:qFormat/>
-    <w:rsid w:val="00a10b2e"/>
+    <w:rsid w:val="00A10B2E"/>
     <w:rPr>
-      <w:rFonts w:eastAsia="等线 Light" w:cs="" w:cstheme="majorBidi" w:eastAsiaTheme="majorEastAsia"/>
-      <w:color w:val="595959" w:themeColor="text1" w:themeTint="a6"/>
+      <w:rFonts w:eastAsiaTheme="majorEastAsia" w:cstheme="majorBidi"/>
+      <w:color w:val="595959" w:themeColor="text1" w:themeTint="A6"/>
     </w:rPr>
   </w:style>
-  <w:style w:type="character" w:styleId="Heading8Char" w:customStyle="1">
+  <w:style w:type="character" w:customStyle="1" w:styleId="Heading8Char">
     <w:name w:val="Heading 8 Char"/>
     <w:basedOn w:val="DefaultParagraphFont"/>
     <w:link w:val="Heading8"/>
     <w:uiPriority w:val="9"/>
     <w:semiHidden/>
     <w:qFormat/>
-    <w:rsid w:val="00a10b2e"/>
+    <w:rsid w:val="00A10B2E"/>
     <w:rPr>
-      <w:rFonts w:eastAsia="等线 Light" w:cs="" w:cstheme="majorBidi" w:eastAsiaTheme="majorEastAsia"/>
+      <w:rFonts w:eastAsiaTheme="majorEastAsia" w:cstheme="majorBidi"/>
       <w:i/>
       <w:iCs/>
-      <w:color w:val="272727" w:themeColor="text1" w:themeTint="d8"/>
+      <w:color w:val="272727" w:themeColor="text1" w:themeTint="D8"/>
     </w:rPr>
   </w:style>
-  <w:style w:type="character" w:styleId="Heading9Char" w:customStyle="1">
+  <w:style w:type="character" w:customStyle="1" w:styleId="Heading9Char">
     <w:name w:val="Heading 9 Char"/>
     <w:basedOn w:val="DefaultParagraphFont"/>
     <w:link w:val="Heading9"/>
     <w:uiPriority w:val="9"/>
     <w:semiHidden/>
     <w:qFormat/>
-    <w:rsid w:val="00a10b2e"/>
+    <w:rsid w:val="00A10B2E"/>
     <w:rPr>
-      <w:rFonts w:eastAsia="等线 Light" w:cs="" w:cstheme="majorBidi" w:eastAsiaTheme="majorEastAsia"/>
-      <w:color w:val="272727" w:themeColor="text1" w:themeTint="d8"/>
+      <w:rFonts w:eastAsiaTheme="majorEastAsia" w:cstheme="majorBidi"/>
+      <w:color w:val="272727" w:themeColor="text1" w:themeTint="D8"/>
     </w:rPr>
   </w:style>
-  <w:style w:type="character" w:styleId="TitleChar" w:customStyle="1">
+  <w:style w:type="character" w:customStyle="1" w:styleId="TitleChar">
     <w:name w:val="Title Char"/>
     <w:basedOn w:val="DefaultParagraphFont"/>
     <w:link w:val="Title"/>
     <w:uiPriority w:val="10"/>
     <w:qFormat/>
-    <w:rsid w:val="00a10b2e"/>
+    <w:rsid w:val="00A10B2E"/>
     <w:rPr>
-      <w:rFonts w:ascii="Aptos Display" w:hAnsi="Aptos Display" w:eastAsia="等线 Light" w:cs="" w:asciiTheme="majorHAnsi" w:cstheme="majorBidi" w:eastAsiaTheme="majorEastAsia" w:hAnsiTheme="majorHAnsi"/>
+      <w:rFonts w:asciiTheme="majorHAnsi" w:eastAsiaTheme="majorEastAsia" w:hAnsiTheme="majorHAnsi" w:cstheme="majorBidi"/>
       <w:spacing w:val="-10"/>
       <w:kern w:val="2"/>
       <w:sz w:val="56"/>
       <w:szCs w:val="56"/>
     </w:rPr>
   </w:style>
-  <w:style w:type="character" w:styleId="SubtitleChar" w:customStyle="1">
+  <w:style w:type="character" w:customStyle="1" w:styleId="SubtitleChar">
     <w:name w:val="Subtitle Char"/>
     <w:basedOn w:val="DefaultParagraphFont"/>
     <w:link w:val="Subtitle"/>
     <w:uiPriority w:val="11"/>
     <w:qFormat/>
-    <w:rsid w:val="00a10b2e"/>
+    <w:rsid w:val="00A10B2E"/>
     <w:rPr>
-      <w:rFonts w:eastAsia="等线 Light" w:cs="" w:cstheme="majorBidi" w:eastAsiaTheme="majorEastAsia"/>
-      <w:color w:val="595959" w:themeColor="text1" w:themeTint="a6"/>
+      <w:rFonts w:eastAsiaTheme="majorEastAsia" w:cstheme="majorBidi"/>
+      <w:color w:val="595959" w:themeColor="text1" w:themeTint="A6"/>
       <w:spacing w:val="15"/>
       <w:sz w:val="28"/>
       <w:szCs w:val="28"/>
     </w:rPr>
   </w:style>
-  <w:style w:type="character" w:styleId="QuoteChar" w:customStyle="1">
+  <w:style w:type="character" w:customStyle="1" w:styleId="QuoteChar">
     <w:name w:val="Quote Char"/>
     <w:basedOn w:val="DefaultParagraphFont"/>
     <w:link w:val="Quote"/>
     <w:uiPriority w:val="29"/>
     <w:qFormat/>
-    <w:rsid w:val="00a10b2e"/>
+    <w:rsid w:val="00A10B2E"/>
     <w:rPr>
       <w:i/>
       <w:iCs/>
-      <w:color w:val="404040" w:themeColor="text1" w:themeTint="bf"/>
+      <w:color w:val="404040" w:themeColor="text1" w:themeTint="BF"/>
     </w:rPr>
   </w:style>
   <w:style w:type="character" w:styleId="IntenseEmphasis">
@@ -3037,24 +3050,24 @@
     <w:basedOn w:val="DefaultParagraphFont"/>
     <w:uiPriority w:val="21"/>
     <w:qFormat/>
-    <w:rsid w:val="00a10b2e"/>
+    <w:rsid w:val="00A10B2E"/>
     <w:rPr>
       <w:i/>
       <w:iCs/>
-      <w:color w:val="0F4761" w:themeColor="accent1" w:themeShade="bf"/>
+      <w:color w:val="0F4761" w:themeColor="accent1" w:themeShade="BF"/>
     </w:rPr>
   </w:style>
-  <w:style w:type="character" w:styleId="IntenseQuoteChar" w:customStyle="1">
+  <w:style w:type="character" w:customStyle="1" w:styleId="IntenseQuoteChar">
     <w:name w:val="Intense Quote Char"/>
     <w:basedOn w:val="DefaultParagraphFont"/>
     <w:link w:val="IntenseQuote"/>
     <w:uiPriority w:val="30"/>
     <w:qFormat/>
-    <w:rsid w:val="00a10b2e"/>
+    <w:rsid w:val="00A10B2E"/>
     <w:rPr>
       <w:i/>
       <w:iCs/>
-      <w:color w:val="0F4761" w:themeColor="accent1" w:themeShade="bf"/>
+      <w:color w:val="0F4761" w:themeColor="accent1" w:themeShade="BF"/>
     </w:rPr>
   </w:style>
   <w:style w:type="character" w:styleId="IntenseReference">
@@ -3062,64 +3075,59 @@
     <w:basedOn w:val="DefaultParagraphFont"/>
     <w:uiPriority w:val="32"/>
     <w:qFormat/>
-    <w:rsid w:val="00a10b2e"/>
+    <w:rsid w:val="00A10B2E"/>
     <w:rPr>
       <w:b/>
       <w:bCs/>
       <w:smallCaps/>
-      <w:color w:val="0F4761" w:themeColor="accent1" w:themeShade="bf"/>
+      <w:color w:val="0F4761" w:themeColor="accent1" w:themeShade="BF"/>
       <w:spacing w:val="5"/>
     </w:rPr>
   </w:style>
-  <w:style w:type="character" w:styleId="HeaderChar" w:customStyle="1">
+  <w:style w:type="character" w:customStyle="1" w:styleId="HeaderChar">
     <w:name w:val="Header Char"/>
     <w:basedOn w:val="DefaultParagraphFont"/>
     <w:link w:val="Header"/>
     <w:uiPriority w:val="99"/>
     <w:qFormat/>
-    <w:rsid w:val="009c0d9c"/>
-    <w:rPr/>
-  </w:style>
-  <w:style w:type="character" w:styleId="FooterChar" w:customStyle="1">
+    <w:rsid w:val="009C0D9C"/>
+  </w:style>
+  <w:style w:type="character" w:customStyle="1" w:styleId="FooterChar">
     <w:name w:val="Footer Char"/>
     <w:basedOn w:val="DefaultParagraphFont"/>
     <w:link w:val="Footer"/>
     <w:uiPriority w:val="99"/>
     <w:qFormat/>
-    <w:rsid w:val="009c0d9c"/>
-    <w:rPr/>
-  </w:style>
-  <w:style w:type="paragraph" w:styleId="Heading">
+    <w:rsid w:val="009C0D9C"/>
+  </w:style>
+  <w:style w:type="paragraph" w:customStyle="1" w:styleId="Heading">
     <w:name w:val="Heading"/>
     <w:basedOn w:val="Normal"/>
-    <w:next w:val="TextBody"/>
+    <w:next w:val="BodyText"/>
     <w:qFormat/>
     <w:pPr>
-      <w:keepNext w:val="true"/>
+      <w:keepNext/>
       <w:spacing w:before="240" w:after="120"/>
     </w:pPr>
     <w:rPr>
-      <w:rFonts w:ascii="Liberation Sans" w:hAnsi="Liberation Sans" w:eastAsia="Noto Sans Mono CJK JP" w:cs="DejaVu Sans"/>
+      <w:rFonts w:ascii="Liberation Sans" w:eastAsia="Noto Sans Mono CJK JP" w:hAnsi="Liberation Sans" w:cs="DejaVu Sans"/>
       <w:sz w:val="28"/>
       <w:szCs w:val="28"/>
     </w:rPr>
   </w:style>
-  <w:style w:type="paragraph" w:styleId="TextBody">
+  <w:style w:type="paragraph" w:styleId="BodyText">
     <w:name w:val="Body Text"/>
     <w:basedOn w:val="Normal"/>
     <w:pPr>
-      <w:spacing w:lineRule="auto" w:line="276" w:before="0" w:after="140"/>
+      <w:spacing w:after="140"/>
     </w:pPr>
-    <w:rPr/>
   </w:style>
   <w:style w:type="paragraph" w:styleId="List">
     <w:name w:val="List"/>
-    <w:basedOn w:val="TextBody"/>
-    <w:pPr/>
-    <w:rPr/>
+    <w:basedOn w:val="BodyText"/>
   </w:style>
   <w:style w:type="paragraph" w:styleId="Caption">
-    <w:name w:val="Caption"/>
+    <w:name w:val="caption"/>
     <w:basedOn w:val="Normal"/>
     <w:qFormat/>
     <w:pPr>
@@ -3129,18 +3137,15 @@
     <w:rPr>
       <w:i/>
       <w:iCs/>
-      <w:sz w:val="24"/>
-      <w:szCs w:val="24"/>
     </w:rPr>
   </w:style>
-  <w:style w:type="paragraph" w:styleId="Index">
+  <w:style w:type="paragraph" w:customStyle="1" w:styleId="Index">
     <w:name w:val="Index"/>
     <w:basedOn w:val="Normal"/>
     <w:qFormat/>
     <w:pPr>
       <w:suppressLineNumbers/>
     </w:pPr>
-    <w:rPr/>
   </w:style>
   <w:style w:type="paragraph" w:styleId="Title">
     <w:name w:val="Title"/>
@@ -3149,15 +3154,14 @@
     <w:link w:val="TitleChar"/>
     <w:uiPriority w:val="10"/>
     <w:qFormat/>
-    <w:rsid w:val="00a10b2e"/>
+    <w:rsid w:val="00A10B2E"/>
     <w:pPr>
-      <w:spacing w:lineRule="auto" w:line="240" w:before="0" w:after="80"/>
+      <w:spacing w:after="80" w:line="240" w:lineRule="auto"/>
       <w:contextualSpacing/>
     </w:pPr>
     <w:rPr>
-      <w:rFonts w:ascii="Aptos Display" w:hAnsi="Aptos Display" w:eastAsia="等线 Light" w:cs="" w:asciiTheme="majorHAnsi" w:cstheme="majorBidi" w:eastAsiaTheme="majorEastAsia" w:hAnsiTheme="majorHAnsi"/>
+      <w:rFonts w:asciiTheme="majorHAnsi" w:eastAsiaTheme="majorEastAsia" w:hAnsiTheme="majorHAnsi" w:cstheme="majorBidi"/>
       <w:spacing w:val="-10"/>
-      <w:kern w:val="2"/>
       <w:sz w:val="56"/>
       <w:szCs w:val="56"/>
     </w:rPr>
@@ -3169,11 +3173,10 @@
     <w:link w:val="SubtitleChar"/>
     <w:uiPriority w:val="11"/>
     <w:qFormat/>
-    <w:rsid w:val="00a10b2e"/>
-    <w:pPr/>
+    <w:rsid w:val="00A10B2E"/>
     <w:rPr>
-      <w:rFonts w:eastAsia="等线 Light" w:cs="" w:cstheme="majorBidi" w:eastAsiaTheme="majorEastAsia"/>
-      <w:color w:val="595959" w:themeColor="text1" w:themeTint="a6"/>
+      <w:rFonts w:eastAsiaTheme="majorEastAsia" w:cstheme="majorBidi"/>
+      <w:color w:val="595959" w:themeColor="text1" w:themeTint="A6"/>
       <w:spacing w:val="15"/>
       <w:sz w:val="28"/>
       <w:szCs w:val="28"/>
@@ -3186,15 +3189,15 @@
     <w:link w:val="QuoteChar"/>
     <w:uiPriority w:val="29"/>
     <w:qFormat/>
-    <w:rsid w:val="00a10b2e"/>
+    <w:rsid w:val="00A10B2E"/>
     <w:pPr>
-      <w:spacing w:before="160" w:after="160"/>
+      <w:spacing w:before="160"/>
       <w:jc w:val="center"/>
     </w:pPr>
     <w:rPr>
       <w:i/>
       <w:iCs/>
-      <w:color w:val="404040" w:themeColor="text1" w:themeTint="bf"/>
+      <w:color w:val="404040" w:themeColor="text1" w:themeTint="BF"/>
     </w:rPr>
   </w:style>
   <w:style w:type="paragraph" w:styleId="ListParagraph">
@@ -3202,13 +3205,11 @@
     <w:basedOn w:val="Normal"/>
     <w:uiPriority w:val="34"/>
     <w:qFormat/>
-    <w:rsid w:val="00a10b2e"/>
+    <w:rsid w:val="00A10B2E"/>
     <w:pPr>
-      <w:spacing w:before="0" w:after="160"/>
-      <w:ind w:left="720" w:hanging="0"/>
+      <w:ind w:left="720"/>
       <w:contextualSpacing/>
     </w:pPr>
-    <w:rPr/>
   </w:style>
   <w:style w:type="paragraph" w:styleId="IntenseQuote">
     <w:name w:val="Intense Quote"/>
@@ -3217,83 +3218,56 @@
     <w:link w:val="IntenseQuoteChar"/>
     <w:uiPriority w:val="30"/>
     <w:qFormat/>
-    <w:rsid w:val="00a10b2e"/>
+    <w:rsid w:val="00A10B2E"/>
     <w:pPr>
       <w:pBdr>
         <w:top w:val="single" w:sz="4" w:space="10" w:color="0F4761"/>
         <w:bottom w:val="single" w:sz="4" w:space="10" w:color="0F4761"/>
       </w:pBdr>
       <w:spacing w:before="360" w:after="360"/>
-      <w:ind w:left="864" w:right="864" w:hanging="0"/>
+      <w:ind w:left="864" w:right="864"/>
       <w:jc w:val="center"/>
     </w:pPr>
     <w:rPr>
       <w:i/>
       <w:iCs/>
-      <w:color w:val="0F4761" w:themeColor="accent1" w:themeShade="bf"/>
+      <w:color w:val="0F4761" w:themeColor="accent1" w:themeShade="BF"/>
     </w:rPr>
   </w:style>
-  <w:style w:type="paragraph" w:styleId="HeaderandFooter">
+  <w:style w:type="paragraph" w:customStyle="1" w:styleId="HeaderandFooter">
     <w:name w:val="Header and Footer"/>
     <w:basedOn w:val="Normal"/>
     <w:qFormat/>
-    <w:pPr/>
-    <w:rPr/>
   </w:style>
   <w:style w:type="paragraph" w:styleId="Header">
-    <w:name w:val="Header"/>
+    <w:name w:val="header"/>
     <w:basedOn w:val="Normal"/>
     <w:link w:val="HeaderChar"/>
     <w:uiPriority w:val="99"/>
     <w:unhideWhenUsed/>
-    <w:rsid w:val="009c0d9c"/>
+    <w:rsid w:val="009C0D9C"/>
     <w:pPr>
       <w:tabs>
-        <w:tab w:val="clear" w:pos="720"/>
-        <w:tab w:val="center" w:pos="4680" w:leader="none"/>
-        <w:tab w:val="right" w:pos="9360" w:leader="none"/>
+        <w:tab w:val="center" w:pos="4680"/>
+        <w:tab w:val="right" w:pos="9360"/>
       </w:tabs>
-      <w:spacing w:lineRule="auto" w:line="240" w:before="0" w:after="0"/>
+      <w:spacing w:after="0" w:line="240" w:lineRule="auto"/>
     </w:pPr>
-    <w:rPr/>
   </w:style>
   <w:style w:type="paragraph" w:styleId="Footer">
-    <w:name w:val="Footer"/>
+    <w:name w:val="footer"/>
     <w:basedOn w:val="Normal"/>
     <w:link w:val="FooterChar"/>
     <w:uiPriority w:val="99"/>
     <w:unhideWhenUsed/>
-    <w:rsid w:val="009c0d9c"/>
+    <w:rsid w:val="009C0D9C"/>
     <w:pPr>
       <w:tabs>
-        <w:tab w:val="clear" w:pos="720"/>
-        <w:tab w:val="center" w:pos="4680" w:leader="none"/>
-        <w:tab w:val="right" w:pos="9360" w:leader="none"/>
+        <w:tab w:val="center" w:pos="4680"/>
+        <w:tab w:val="right" w:pos="9360"/>
       </w:tabs>
-      <w:spacing w:lineRule="auto" w:line="240" w:before="0" w:after="0"/>
+      <w:spacing w:after="0" w:line="240" w:lineRule="auto"/>
     </w:pPr>
-    <w:rPr/>
-  </w:style>
-  <w:style w:type="numbering" w:styleId="NoList" w:default="1">
-    <w:name w:val="No List"/>
-    <w:uiPriority w:val="99"/>
-    <w:semiHidden/>
-    <w:unhideWhenUsed/>
-    <w:qFormat/>
-  </w:style>
-  <w:style w:type="table" w:default="1" w:styleId="TableNormal">
-    <w:name w:val="Normal Table"/>
-    <w:uiPriority w:val="99"/>
-    <w:semiHidden/>
-    <w:unhideWhenUsed/>
-    <w:tblPr>
-      <w:tblCellMar>
-        <w:top w:w="0" w:type="dxa"/>
-        <w:left w:w="108" w:type="dxa"/>
-        <w:bottom w:w="0" w:type="dxa"/>
-        <w:right w:w="108" w:type="dxa"/>
-      </w:tblCellMar>
-    </w:tblPr>
   </w:style>
 </w:styles>
 </file>

</xml_diff>